<commit_message>
modification de la doc version 1.1.0
</commit_message>
<xml_diff>
--- a/contribution directe (odonyme).docx
+++ b/contribution directe (odonyme).docx
@@ -157,7 +157,27 @@
                 <w:sz w:val="28"/>
                 <w:szCs w:val="28"/>
               </w:rPr>
-              <w:t>1.0.0</w:t>
+              <w:t>1.</w:t>
+            </w:r>
+            <w:r>
+              <w:rPr>
+                <w:rFonts w:ascii="Times New Roman" w:hAnsi="Times New Roman" w:cs="Times New Roman"/>
+                <w:b/>
+                <w:noProof/>
+                <w:sz w:val="28"/>
+                <w:szCs w:val="28"/>
+              </w:rPr>
+              <w:t>1</w:t>
+            </w:r>
+            <w:r>
+              <w:rPr>
+                <w:rFonts w:ascii="Times New Roman" w:hAnsi="Times New Roman" w:cs="Times New Roman"/>
+                <w:b/>
+                <w:noProof/>
+                <w:sz w:val="28"/>
+                <w:szCs w:val="28"/>
+              </w:rPr>
+              <w:t>.0</w:t>
             </w:r>
           </w:p>
         </w:tc>
@@ -206,23 +226,6 @@
         <w:rPr>
           <w:rFonts w:eastAsia="Times New Roman" w:cs="Times New Roman"/>
           <w:sz w:val="16"/>
-        </w:rPr>
-      </w:pPr>
-    </w:p>
-    <w:p>
-      <w:pPr>
-        <w:ind w:firstLine="397"/>
-        <w:rPr>
-          <w:rFonts w:eastAsia="Times New Roman" w:cs="Times New Roman"/>
-          <w:sz w:val="16"/>
-        </w:rPr>
-      </w:pPr>
-    </w:p>
-    <w:p>
-      <w:pPr>
-        <w:rPr>
-          <w:rFonts w:eastAsia="Times New Roman" w:cs="Times New Roman"/>
-          <w:sz w:val="20"/>
         </w:rPr>
       </w:pPr>
     </w:p>
@@ -406,7 +409,23 @@
                     <w:b/>
                     <w:szCs w:val="18"/>
                   </w:rPr>
-                  <w:t>1.0.0</w:t>
+                  <w:t>1.</w:t>
+                </w:r>
+                <w:r>
+                  <w:rPr>
+                    <w:rFonts w:cs="Arial"/>
+                    <w:b/>
+                    <w:szCs w:val="18"/>
+                  </w:rPr>
+                  <w:t>1</w:t>
+                </w:r>
+                <w:r>
+                  <w:rPr>
+                    <w:rFonts w:cs="Arial"/>
+                    <w:b/>
+                    <w:szCs w:val="18"/>
+                  </w:rPr>
+                  <w:t>.0</w:t>
                 </w:r>
               </w:sdtContent>
             </w:sdt>
@@ -425,7 +444,7 @@
               <w:docPart w:val="C16F81A3EFFC41CF93FB4F105A9B07C8"/>
             </w:placeholder>
             <w:dataBinding w:prefixMappings="xmlns:ns0='http://schemas.microsoft.com/office/2006/metadata/properties' xmlns:ns1='http://www.w3.org/2001/XMLSchema-instance' xmlns:ns2='http://schemas.microsoft.com/office/infopath/2007/PartnerControls' xmlns:ns3='a1322699-2fbb-4cce-8aba-176c4fa97253' xmlns:ns4='http://schemas.microsoft.com/sharepoint/v3' xmlns:ns5='http://schemas.microsoft.com/sharepoint/v3/fields' xmlns:ns6='f0ff482e-aa3b-417e-9d65-5f4cb2656651' " w:xpath="/ns0:properties[1]/documentManagement[1]/ns5:_DCDateCreated[1]" w:storeItemID="{1159403A-C237-488E-8C5E-DABF9FCE7043}"/>
-            <w:date w:fullDate="2024-03-21T00:00:00Z">
+            <w:date w:fullDate="2025-07-25T00:00:00Z">
               <w:dateFormat w:val="dd/MM/yyyy"/>
               <w:lid w:val="fr-FR"/>
               <w:storeMappedDataAs w:val="dateTime"/>
@@ -455,7 +474,42 @@
                     <w:rFonts w:cs="Arial"/>
                     <w:szCs w:val="18"/>
                   </w:rPr>
-                  <w:t>21/03/2024</w:t>
+                  <w:t>2</w:t>
+                </w:r>
+                <w:r>
+                  <w:rPr>
+                    <w:rFonts w:cs="Arial"/>
+                    <w:szCs w:val="18"/>
+                  </w:rPr>
+                  <w:t>5</w:t>
+                </w:r>
+                <w:r>
+                  <w:rPr>
+                    <w:rFonts w:cs="Arial"/>
+                    <w:szCs w:val="18"/>
+                  </w:rPr>
+                  <w:t>/0</w:t>
+                </w:r>
+                <w:r>
+                  <w:rPr>
+                    <w:rFonts w:cs="Arial"/>
+                    <w:szCs w:val="18"/>
+                  </w:rPr>
+                  <w:t>7</w:t>
+                </w:r>
+                <w:r>
+                  <w:rPr>
+                    <w:rFonts w:cs="Arial"/>
+                    <w:szCs w:val="18"/>
+                  </w:rPr>
+                  <w:t>/202</w:t>
+                </w:r>
+                <w:r>
+                  <w:rPr>
+                    <w:rFonts w:cs="Arial"/>
+                    <w:szCs w:val="18"/>
+                  </w:rPr>
+                  <w:t>5</w:t>
                 </w:r>
               </w:p>
             </w:tc>
@@ -845,7 +899,7 @@
                 <w:docPart w:val="040C324AC53043D19398B4EE6A36694E"/>
               </w:placeholder>
               <w:dataBinding w:prefixMappings="xmlns:ns0='http://schemas.microsoft.com/office/2006/metadata/properties' xmlns:ns1='http://www.w3.org/2001/XMLSchema-instance' xmlns:ns2='http://schemas.microsoft.com/office/infopath/2007/PartnerControls' xmlns:ns3='a1322699-2fbb-4cce-8aba-176c4fa97253' xmlns:ns4='http://schemas.microsoft.com/sharepoint/v3' xmlns:ns5='http://schemas.microsoft.com/sharepoint/v3/fields' xmlns:ns6='f0ff482e-aa3b-417e-9d65-5f4cb2656651' " w:xpath="/ns0:properties[1]/documentManagement[1]/ns3:Date_approbation[1]" w:storeItemID="{1159403A-C237-488E-8C5E-DABF9FCE7043}"/>
-              <w:date w:fullDate="2025-01-22T00:00:00Z">
+              <w:date w:fullDate="2025-07-25T00:00:00Z">
                 <w:dateFormat w:val="dd/MM/yyyy"/>
                 <w:lid w:val="fr-FR"/>
                 <w:storeMappedDataAs w:val="dateTime"/>
@@ -873,7 +927,7 @@
                     <w:rFonts w:cs="Arial"/>
                     <w:szCs w:val="18"/>
                   </w:rPr>
-                  <w:t>2</w:t>
+                  <w:t>5</w:t>
                 </w:r>
                 <w:r>
                   <w:rPr>
@@ -887,7 +941,7 @@
                     <w:rFonts w:cs="Arial"/>
                     <w:szCs w:val="18"/>
                   </w:rPr>
-                  <w:t>1</w:t>
+                  <w:t>7</w:t>
                 </w:r>
                 <w:r>
                   <w:rPr>
@@ -1376,6 +1430,107 @@
                 <w:szCs w:val="18"/>
               </w:rPr>
               <w:t>Première version diffusée</w:t>
+            </w:r>
+          </w:p>
+        </w:tc>
+      </w:tr>
+      <w:tr>
+        <w:tc>
+          <w:tcPr>
+            <w:tcW w:w="1135" w:type="dxa"/>
+          </w:tcPr>
+          <w:p>
+            <w:pPr>
+              <w:ind w:firstLine="0"/>
+              <w:jc w:val="center"/>
+              <w:rPr>
+                <w:rFonts w:cs="Arial"/>
+                <w:szCs w:val="18"/>
+              </w:rPr>
+            </w:pPr>
+            <w:r>
+              <w:rPr>
+                <w:rFonts w:cs="Arial"/>
+                <w:szCs w:val="18"/>
+              </w:rPr>
+              <w:t>1.1.0</w:t>
+            </w:r>
+          </w:p>
+        </w:tc>
+        <w:tc>
+          <w:tcPr>
+            <w:tcW w:w="1417" w:type="dxa"/>
+          </w:tcPr>
+          <w:p>
+            <w:pPr>
+              <w:ind w:firstLine="0"/>
+              <w:jc w:val="center"/>
+              <w:rPr>
+                <w:rFonts w:cs="Arial"/>
+                <w:szCs w:val="18"/>
+              </w:rPr>
+            </w:pPr>
+            <w:r>
+              <w:rPr>
+                <w:rFonts w:cs="Arial"/>
+                <w:szCs w:val="18"/>
+              </w:rPr>
+              <w:t>25/07/2025</w:t>
+            </w:r>
+          </w:p>
+        </w:tc>
+        <w:tc>
+          <w:tcPr>
+            <w:tcW w:w="2552" w:type="dxa"/>
+          </w:tcPr>
+          <w:p>
+            <w:pPr>
+              <w:rPr>
+                <w:rFonts w:cs="Arial"/>
+                <w:szCs w:val="18"/>
+              </w:rPr>
+            </w:pPr>
+            <w:r>
+              <w:rPr>
+                <w:rFonts w:cs="Arial"/>
+                <w:szCs w:val="18"/>
+              </w:rPr>
+              <w:t>Philippe Gallen</w:t>
+            </w:r>
+          </w:p>
+        </w:tc>
+        <w:tc>
+          <w:tcPr>
+            <w:tcW w:w="4994" w:type="dxa"/>
+          </w:tcPr>
+          <w:p>
+            <w:pPr>
+              <w:ind w:firstLine="0"/>
+              <w:rPr>
+                <w:rFonts w:cs="Arial"/>
+                <w:szCs w:val="18"/>
+              </w:rPr>
+            </w:pPr>
+            <w:r>
+              <w:rPr>
+                <w:rFonts w:cs="Arial"/>
+                <w:szCs w:val="18"/>
+              </w:rPr>
+              <w:t xml:space="preserve">Adaptation à le version </w:t>
+            </w:r>
+            <w:r>
+              <w:rPr>
+                <w:rFonts w:cs="Arial"/>
+                <w:szCs w:val="18"/>
+              </w:rPr>
+              <w:t>1.1.0</w:t>
+            </w:r>
+            <w:r>
+              <w:rPr>
+                <w:rFonts w:cs="Arial"/>
+                <w:szCs w:val="18"/>
+              </w:rPr>
+              <w:t xml:space="preserve"> du plugin</w:t>
             </w:r>
           </w:p>
         </w:tc>
@@ -1446,7 +1601,7 @@
           <w:r>
             <w:fldChar w:fldCharType="separate"/>
           </w:r>
-          <w:hyperlink w:anchor="_Toc188430996" w:history="1">
+          <w:hyperlink w:anchor="_Toc204335106" w:history="1">
             <w:r>
               <w:rPr>
                 <w:rStyle w:val="Lienhypertexte"/>
@@ -1484,7 +1639,7 @@
               <w:rPr>
                 <w:webHidden/>
               </w:rPr>
-              <w:instrText xml:space="preserve"> PAGEREF _Toc188430996 \h </w:instrText>
+              <w:instrText xml:space="preserve"> PAGEREF _Toc204335106 \h </w:instrText>
             </w:r>
             <w:r>
               <w:rPr>
@@ -1521,7 +1676,7 @@
               <w:szCs w:val="22"/>
             </w:rPr>
           </w:pPr>
-          <w:hyperlink w:anchor="_Toc188430997" w:history="1">
+          <w:hyperlink w:anchor="_Toc204335107" w:history="1">
             <w:r>
               <w:rPr>
                 <w:rStyle w:val="Lienhypertexte"/>
@@ -1559,7 +1714,7 @@
               <w:rPr>
                 <w:webHidden/>
               </w:rPr>
-              <w:instrText xml:space="preserve"> PAGEREF _Toc188430997 \h </w:instrText>
+              <w:instrText xml:space="preserve"> PAGEREF _Toc204335107 \h </w:instrText>
             </w:r>
             <w:r>
               <w:rPr>
@@ -1596,7 +1751,7 @@
               <w:szCs w:val="22"/>
             </w:rPr>
           </w:pPr>
-          <w:hyperlink w:anchor="_Toc188430998" w:history="1">
+          <w:hyperlink w:anchor="_Toc204335108" w:history="1">
             <w:r>
               <w:rPr>
                 <w:rStyle w:val="Lienhypertexte"/>
@@ -1634,7 +1789,7 @@
               <w:rPr>
                 <w:webHidden/>
               </w:rPr>
-              <w:instrText xml:space="preserve"> PAGEREF _Toc188430998 \h </w:instrText>
+              <w:instrText xml:space="preserve"> PAGEREF _Toc204335108 \h </w:instrText>
             </w:r>
             <w:r>
               <w:rPr>
@@ -1671,7 +1826,7 @@
               <w:szCs w:val="22"/>
             </w:rPr>
           </w:pPr>
-          <w:hyperlink w:anchor="_Toc188430999" w:history="1">
+          <w:hyperlink w:anchor="_Toc204335109" w:history="1">
             <w:r>
               <w:rPr>
                 <w:rStyle w:val="Lienhypertexte"/>
@@ -1709,7 +1864,7 @@
               <w:rPr>
                 <w:webHidden/>
               </w:rPr>
-              <w:instrText xml:space="preserve"> PAGEREF _Toc188430999 \h </w:instrText>
+              <w:instrText xml:space="preserve"> PAGEREF _Toc204335109 \h </w:instrText>
             </w:r>
             <w:r>
               <w:rPr>
@@ -1726,7 +1881,7 @@
               <w:rPr>
                 <w:webHidden/>
               </w:rPr>
-              <w:t>4</w:t>
+              <w:t>3</w:t>
             </w:r>
             <w:r>
               <w:rPr>
@@ -1746,7 +1901,7 @@
               <w:szCs w:val="22"/>
             </w:rPr>
           </w:pPr>
-          <w:hyperlink w:anchor="_Toc188431000" w:history="1">
+          <w:hyperlink w:anchor="_Toc204335110" w:history="1">
             <w:r>
               <w:rPr>
                 <w:rStyle w:val="Lienhypertexte"/>
@@ -1784,7 +1939,7 @@
               <w:rPr>
                 <w:webHidden/>
               </w:rPr>
-              <w:instrText xml:space="preserve"> PAGEREF _Toc188431000 \h </w:instrText>
+              <w:instrText xml:space="preserve"> PAGEREF _Toc204335110 \h </w:instrText>
             </w:r>
             <w:r>
               <w:rPr>
@@ -1801,7 +1956,7 @@
               <w:rPr>
                 <w:webHidden/>
               </w:rPr>
-              <w:t>5</w:t>
+              <w:t>4</w:t>
             </w:r>
             <w:r>
               <w:rPr>
@@ -1820,7 +1975,7 @@
               <w:szCs w:val="22"/>
             </w:rPr>
           </w:pPr>
-          <w:hyperlink w:anchor="_Toc188431001" w:history="1">
+          <w:hyperlink w:anchor="_Toc204335111" w:history="1">
             <w:r>
               <w:rPr>
                 <w:rStyle w:val="Lienhypertexte"/>
@@ -1857,7 +2012,7 @@
               <w:rPr>
                 <w:webHidden/>
               </w:rPr>
-              <w:instrText xml:space="preserve"> PAGEREF _Toc188431001 \h </w:instrText>
+              <w:instrText xml:space="preserve"> PAGEREF _Toc204335111 \h </w:instrText>
             </w:r>
             <w:r>
               <w:rPr>
@@ -1874,7 +2029,7 @@
               <w:rPr>
                 <w:webHidden/>
               </w:rPr>
-              <w:t>5</w:t>
+              <w:t>4</w:t>
             </w:r>
             <w:r>
               <w:rPr>
@@ -1893,7 +2048,7 @@
               <w:szCs w:val="22"/>
             </w:rPr>
           </w:pPr>
-          <w:hyperlink w:anchor="_Toc188431002" w:history="1">
+          <w:hyperlink w:anchor="_Toc204335112" w:history="1">
             <w:r>
               <w:rPr>
                 <w:rStyle w:val="Lienhypertexte"/>
@@ -1930,7 +2085,7 @@
               <w:rPr>
                 <w:webHidden/>
               </w:rPr>
-              <w:instrText xml:space="preserve"> PAGEREF _Toc188431002 \h </w:instrText>
+              <w:instrText xml:space="preserve"> PAGEREF _Toc204335112 \h </w:instrText>
             </w:r>
             <w:r>
               <w:rPr>
@@ -1947,7 +2102,7 @@
               <w:rPr>
                 <w:webHidden/>
               </w:rPr>
-              <w:t>5</w:t>
+              <w:t>4</w:t>
             </w:r>
             <w:r>
               <w:rPr>
@@ -1966,7 +2121,7 @@
               <w:szCs w:val="22"/>
             </w:rPr>
           </w:pPr>
-          <w:hyperlink w:anchor="_Toc188431003" w:history="1">
+          <w:hyperlink w:anchor="_Toc204335113" w:history="1">
             <w:r>
               <w:rPr>
                 <w:rStyle w:val="Lienhypertexte"/>
@@ -2003,7 +2158,7 @@
               <w:rPr>
                 <w:webHidden/>
               </w:rPr>
-              <w:instrText xml:space="preserve"> PAGEREF _Toc188431003 \h </w:instrText>
+              <w:instrText xml:space="preserve"> PAGEREF _Toc204335113 \h </w:instrText>
             </w:r>
             <w:r>
               <w:rPr>
@@ -2020,7 +2175,7 @@
               <w:rPr>
                 <w:webHidden/>
               </w:rPr>
-              <w:t>5</w:t>
+              <w:t>4</w:t>
             </w:r>
             <w:r>
               <w:rPr>
@@ -2040,7 +2195,7 @@
               <w:szCs w:val="22"/>
             </w:rPr>
           </w:pPr>
-          <w:hyperlink w:anchor="_Toc188431004" w:history="1">
+          <w:hyperlink w:anchor="_Toc204335114" w:history="1">
             <w:r>
               <w:rPr>
                 <w:rStyle w:val="Lienhypertexte"/>
@@ -2078,7 +2233,7 @@
               <w:rPr>
                 <w:webHidden/>
               </w:rPr>
-              <w:instrText xml:space="preserve"> PAGEREF _Toc188431004 \h </w:instrText>
+              <w:instrText xml:space="preserve"> PAGEREF _Toc204335114 \h </w:instrText>
             </w:r>
             <w:r>
               <w:rPr>
@@ -2095,7 +2250,7 @@
               <w:rPr>
                 <w:webHidden/>
               </w:rPr>
-              <w:t>6</w:t>
+              <w:t>5</w:t>
             </w:r>
             <w:r>
               <w:rPr>
@@ -2115,7 +2270,7 @@
               <w:szCs w:val="22"/>
             </w:rPr>
           </w:pPr>
-          <w:hyperlink w:anchor="_Toc188431005" w:history="1">
+          <w:hyperlink w:anchor="_Toc204335115" w:history="1">
             <w:r>
               <w:rPr>
                 <w:rStyle w:val="Lienhypertexte"/>
@@ -2153,7 +2308,7 @@
               <w:rPr>
                 <w:webHidden/>
               </w:rPr>
-              <w:instrText xml:space="preserve"> PAGEREF _Toc188431005 \h </w:instrText>
+              <w:instrText xml:space="preserve"> PAGEREF _Toc204335115 \h </w:instrText>
             </w:r>
             <w:r>
               <w:rPr>
@@ -2170,7 +2325,7 @@
               <w:rPr>
                 <w:webHidden/>
               </w:rPr>
-              <w:t>6</w:t>
+              <w:t>5</w:t>
             </w:r>
             <w:r>
               <w:rPr>
@@ -2190,7 +2345,7 @@
               <w:szCs w:val="22"/>
             </w:rPr>
           </w:pPr>
-          <w:hyperlink w:anchor="_Toc188431006" w:history="1">
+          <w:hyperlink w:anchor="_Toc204335116" w:history="1">
             <w:r>
               <w:rPr>
                 <w:rStyle w:val="Lienhypertexte"/>
@@ -2210,7 +2365,7 @@
               <w:rPr>
                 <w:rStyle w:val="Lienhypertexte"/>
               </w:rPr>
-              <w:t>Log</w:t>
+              <w:t>A propos de</w:t>
             </w:r>
             <w:r>
               <w:rPr>
@@ -2228,7 +2383,7 @@
               <w:rPr>
                 <w:webHidden/>
               </w:rPr>
-              <w:instrText xml:space="preserve"> PAGEREF _Toc188431006 \h </w:instrText>
+              <w:instrText xml:space="preserve"> PAGEREF _Toc204335116 \h </w:instrText>
             </w:r>
             <w:r>
               <w:rPr>
@@ -2245,7 +2400,7 @@
               <w:rPr>
                 <w:webHidden/>
               </w:rPr>
-              <w:t>7</w:t>
+              <w:t>6</w:t>
             </w:r>
             <w:r>
               <w:rPr>
@@ -2265,7 +2420,7 @@
               <w:szCs w:val="22"/>
             </w:rPr>
           </w:pPr>
-          <w:hyperlink w:anchor="_Toc188431007" w:history="1">
+          <w:hyperlink w:anchor="_Toc204335117" w:history="1">
             <w:r>
               <w:rPr>
                 <w:rStyle w:val="Lienhypertexte"/>
@@ -2285,7 +2440,7 @@
               <w:rPr>
                 <w:rStyle w:val="Lienhypertexte"/>
               </w:rPr>
-              <w:t>A propos de</w:t>
+              <w:t>Annexes</w:t>
             </w:r>
             <w:r>
               <w:rPr>
@@ -2303,7 +2458,7 @@
               <w:rPr>
                 <w:webHidden/>
               </w:rPr>
-              <w:instrText xml:space="preserve"> PAGEREF _Toc188431007 \h </w:instrText>
+              <w:instrText xml:space="preserve"> PAGEREF _Toc204335117 \h </w:instrText>
             </w:r>
             <w:r>
               <w:rPr>
@@ -2321,81 +2476,6 @@
                 <w:webHidden/>
               </w:rPr>
               <w:t>7</w:t>
-            </w:r>
-            <w:r>
-              <w:rPr>
-                <w:webHidden/>
-              </w:rPr>
-              <w:fldChar w:fldCharType="end"/>
-            </w:r>
-          </w:hyperlink>
-        </w:p>
-        <w:p>
-          <w:pPr>
-            <w:pStyle w:val="TM1"/>
-            <w:rPr>
-              <w:rFonts w:asciiTheme="minorHAnsi" w:eastAsiaTheme="minorEastAsia" w:hAnsiTheme="minorHAnsi" w:cstheme="minorBidi"/>
-              <w:smallCaps w:val="0"/>
-              <w:sz w:val="22"/>
-              <w:szCs w:val="22"/>
-            </w:rPr>
-          </w:pPr>
-          <w:hyperlink w:anchor="_Toc188431008" w:history="1">
-            <w:r>
-              <w:rPr>
-                <w:rStyle w:val="Lienhypertexte"/>
-              </w:rPr>
-              <w:t>10</w:t>
-            </w:r>
-            <w:r>
-              <w:rPr>
-                <w:rFonts w:asciiTheme="minorHAnsi" w:eastAsiaTheme="minorEastAsia" w:hAnsiTheme="minorHAnsi" w:cstheme="minorBidi"/>
-                <w:smallCaps w:val="0"/>
-                <w:sz w:val="22"/>
-                <w:szCs w:val="22"/>
-              </w:rPr>
-              <w:tab/>
-            </w:r>
-            <w:r>
-              <w:rPr>
-                <w:rStyle w:val="Lienhypertexte"/>
-              </w:rPr>
-              <w:t>Annexes</w:t>
-            </w:r>
-            <w:r>
-              <w:rPr>
-                <w:webHidden/>
-              </w:rPr>
-              <w:tab/>
-            </w:r>
-            <w:r>
-              <w:rPr>
-                <w:webHidden/>
-              </w:rPr>
-              <w:fldChar w:fldCharType="begin"/>
-            </w:r>
-            <w:r>
-              <w:rPr>
-                <w:webHidden/>
-              </w:rPr>
-              <w:instrText xml:space="preserve"> PAGEREF _Toc188431008 \h </w:instrText>
-            </w:r>
-            <w:r>
-              <w:rPr>
-                <w:webHidden/>
-              </w:rPr>
-            </w:r>
-            <w:r>
-              <w:rPr>
-                <w:webHidden/>
-              </w:rPr>
-              <w:fldChar w:fldCharType="separate"/>
-            </w:r>
-            <w:r>
-              <w:rPr>
-                <w:webHidden/>
-              </w:rPr>
-              <w:t>8</w:t>
             </w:r>
             <w:r>
               <w:rPr>
@@ -2414,12 +2494,12 @@
               <w:szCs w:val="22"/>
             </w:rPr>
           </w:pPr>
-          <w:hyperlink w:anchor="_Toc188431009" w:history="1">
+          <w:hyperlink w:anchor="_Toc204335118" w:history="1">
             <w:r>
               <w:rPr>
                 <w:rStyle w:val="Lienhypertexte"/>
               </w:rPr>
-              <w:t>10.1</w:t>
+              <w:t>9.1</w:t>
             </w:r>
             <w:r>
               <w:rPr>
@@ -2451,7 +2531,7 @@
               <w:rPr>
                 <w:webHidden/>
               </w:rPr>
-              <w:instrText xml:space="preserve"> PAGEREF _Toc188431009 \h </w:instrText>
+              <w:instrText xml:space="preserve"> PAGEREF _Toc204335118 \h </w:instrText>
             </w:r>
             <w:r>
               <w:rPr>
@@ -2468,7 +2548,7 @@
               <w:rPr>
                 <w:webHidden/>
               </w:rPr>
-              <w:t>8</w:t>
+              <w:t>7</w:t>
             </w:r>
             <w:r>
               <w:rPr>
@@ -2484,7 +2564,6 @@
               <w:b/>
               <w:bCs/>
             </w:rPr>
-            <w:lastRenderedPageBreak/>
             <w:fldChar w:fldCharType="end"/>
           </w:r>
         </w:p>
@@ -2504,12 +2583,13 @@
       <w:pPr>
         <w:pStyle w:val="Titre1"/>
       </w:pPr>
-      <w:bookmarkStart w:id="0" w:name="_Toc188430996"/>
+      <w:bookmarkStart w:id="0" w:name="_Toc204335106"/>
       <w:r>
         <w:t>Prérequis</w:t>
       </w:r>
       <w:bookmarkEnd w:id="0"/>
     </w:p>
+    <w:p/>
     <w:p>
       <w:r>
         <w:t>Version de QGIS : 3.28 ou supérieur</w:t>
@@ -2568,13 +2648,8 @@
       </w:r>
       <w:proofErr w:type="spellEnd"/>
       <w:r>
-        <w:t xml:space="preserve"> de la </w:t>
-      </w:r>
-      <w:proofErr w:type="spellStart"/>
-      <w:r>
-        <w:t>BDTopo</w:t>
-      </w:r>
-      <w:proofErr w:type="spellEnd"/>
+        <w:t xml:space="preserve"> de la BDTopo</w:t>
+      </w:r>
       <w:r>
         <w:t>.</w:t>
       </w:r>
@@ -2727,7 +2802,7 @@
       <w:pPr>
         <w:pStyle w:val="Titre1"/>
       </w:pPr>
-      <w:bookmarkStart w:id="1" w:name="_Toc188430997"/>
+      <w:bookmarkStart w:id="1" w:name="_Toc204335107"/>
       <w:r>
         <w:t>Résumé</w:t>
       </w:r>
@@ -2742,13 +2817,8 @@
         <w:t>saisie des odonymes</w:t>
       </w:r>
       <w:r>
-        <w:t xml:space="preserve"> portés par les tronçons de route de la </w:t>
-      </w:r>
-      <w:proofErr w:type="spellStart"/>
-      <w:r>
-        <w:t>BDTopo</w:t>
-      </w:r>
-      <w:proofErr w:type="spellEnd"/>
+        <w:t xml:space="preserve"> portés par les tronçons de route de la BDTopo</w:t>
+      </w:r>
       <w:r>
         <w:t>.</w:t>
       </w:r>
@@ -2773,7 +2843,17 @@
         </w:numPr>
       </w:pPr>
       <w:r>
-        <w:t>Saisir ou modifier les odonymes (Noms collaboratifs gauche et droite) d’un ou plusieurs tronçons.</w:t>
+        <w:t xml:space="preserve">Saisir ou </w:t>
+      </w:r>
+      <w:r>
+        <w:rPr>
+          <w:b/>
+          <w:bCs/>
+        </w:rPr>
+        <w:t>modifier</w:t>
+      </w:r>
+      <w:r>
+        <w:t xml:space="preserve"> les odonymes (Noms collaboratifs gauche et droite) d’un ou plusieurs tronçons.</w:t>
       </w:r>
     </w:p>
     <w:p>
@@ -2785,7 +2865,23 @@
         </w:numPr>
       </w:pPr>
       <w:r>
-        <w:t>De sélectionner tous les tronçons entre 2 tronçons sélectionnés.</w:t>
+        <w:t xml:space="preserve">Saisir ou </w:t>
+      </w:r>
+      <w:r>
+        <w:rPr>
+          <w:b/>
+          <w:bCs/>
+        </w:rPr>
+        <w:t>modifier</w:t>
+      </w:r>
+      <w:r>
+        <w:t xml:space="preserve"> les </w:t>
+      </w:r>
+      <w:r>
+        <w:t>alias</w:t>
+      </w:r>
+      <w:r>
+        <w:t xml:space="preserve"> gauche et droite d’un ou plusieurs tronçons.</w:t>
       </w:r>
     </w:p>
     <w:p>
@@ -2797,7 +2893,14 @@
         </w:numPr>
       </w:pPr>
       <w:r>
-        <w:t>De sélectionner tous les tronçons de même odonyme d’une commune sélectionnée.</w:t>
+        <w:rPr>
+          <w:b/>
+          <w:bCs/>
+        </w:rPr>
+        <w:t>Visualiser</w:t>
+      </w:r>
+      <w:r>
+        <w:t xml:space="preserve"> les Nom BAN (gauche et droite)</w:t>
       </w:r>
     </w:p>
     <w:p>
@@ -2809,15 +2912,38 @@
         </w:numPr>
       </w:pPr>
       <w:r>
-        <w:t xml:space="preserve">D’afficher le sens de numérisation des tronçons de route </w:t>
-      </w:r>
-      <w:proofErr w:type="spellStart"/>
-      <w:r>
-        <w:t>BDTopo</w:t>
-      </w:r>
-      <w:proofErr w:type="spellEnd"/>
-      <w:r>
-        <w:t>.</w:t>
+        <w:t>De sélectionner tous les tronçons entre 2 tronçons sélectionnés.</w:t>
+      </w:r>
+    </w:p>
+    <w:p>
+      <w:pPr>
+        <w:pStyle w:val="Paragraphedeliste"/>
+        <w:numPr>
+          <w:ilvl w:val="0"/>
+          <w:numId w:val="8"/>
+        </w:numPr>
+      </w:pPr>
+      <w:r>
+        <w:t>De sélectionner tous les tronçons de même odonyme d’une commune sélectionnée.</w:t>
+      </w:r>
+    </w:p>
+    <w:p>
+      <w:pPr>
+        <w:pStyle w:val="Paragraphedeliste"/>
+        <w:numPr>
+          <w:ilvl w:val="0"/>
+          <w:numId w:val="8"/>
+        </w:numPr>
+      </w:pPr>
+      <w:r>
+        <w:rPr>
+          <w:b/>
+          <w:bCs/>
+        </w:rPr>
+        <w:t>D’afficher</w:t>
+      </w:r>
+      <w:r>
+        <w:t xml:space="preserve"> le sens de numérisation des tronçons de route BDTopo.</w:t>
       </w:r>
     </w:p>
     <w:p/>
@@ -2825,7 +2951,7 @@
       <w:pPr>
         <w:pStyle w:val="Titre1"/>
       </w:pPr>
-      <w:bookmarkStart w:id="2" w:name="_Toc188430998"/>
+      <w:bookmarkStart w:id="2" w:name="_Toc204335108"/>
       <w:r>
         <w:t>Installation</w:t>
       </w:r>
@@ -2894,19 +3020,9 @@
     <w:p/>
     <w:p>
       <w:pPr>
-        <w:spacing w:before="0" w:after="200" w:line="276" w:lineRule="auto"/>
-        <w:jc w:val="left"/>
-      </w:pPr>
-      <w:r>
-        <w:br w:type="page"/>
-      </w:r>
-    </w:p>
-    <w:p/>
-    <w:p>
-      <w:pPr>
         <w:pStyle w:val="Titre1"/>
       </w:pPr>
-      <w:bookmarkStart w:id="3" w:name="_Toc188430999"/>
+      <w:bookmarkStart w:id="3" w:name="_Toc204335109"/>
       <w:r>
         <w:t>Présentation</w:t>
       </w:r>
@@ -2923,10 +3039,10 @@
           <w:noProof/>
         </w:rPr>
         <w:drawing>
-          <wp:inline distT="0" distB="0" distL="0" distR="0" wp14:anchorId="0A63B846" wp14:editId="4D469C46">
-            <wp:extent cx="5349704" cy="1463167"/>
-            <wp:effectExtent l="0" t="0" r="3810" b="3810"/>
-            <wp:docPr id="15" name="Image 15"/>
+          <wp:inline distT="0" distB="0" distL="0" distR="0" wp14:anchorId="5D2FE10B" wp14:editId="66909340">
+            <wp:extent cx="6253480" cy="2162810"/>
+            <wp:effectExtent l="0" t="0" r="0" b="8890"/>
+            <wp:docPr id="7" name="Image 7"/>
             <wp:cNvGraphicFramePr>
               <a:graphicFrameLocks xmlns:a="http://schemas.openxmlformats.org/drawingml/2006/main" noChangeAspect="1"/>
             </wp:cNvGraphicFramePr>
@@ -2934,17 +3050,11 @@
               <a:graphicData uri="http://schemas.openxmlformats.org/drawingml/2006/picture">
                 <pic:pic xmlns:pic="http://schemas.openxmlformats.org/drawingml/2006/picture">
                   <pic:nvPicPr>
-                    <pic:cNvPr id="15" name="Image 15"/>
+                    <pic:cNvPr id="1" name=""/>
                     <pic:cNvPicPr/>
                   </pic:nvPicPr>
                   <pic:blipFill>
-                    <a:blip r:embed="rId14">
-                      <a:extLst>
-                        <a:ext uri="{28A0092B-C50C-407E-A947-70E740481C1C}">
-                          <a14:useLocalDpi xmlns:a14="http://schemas.microsoft.com/office/drawing/2010/main" val="0"/>
-                        </a:ext>
-                      </a:extLst>
-                    </a:blip>
+                    <a:blip r:embed="rId14"/>
                     <a:stretch>
                       <a:fillRect/>
                     </a:stretch>
@@ -2952,7 +3062,7 @@
                   <pic:spPr>
                     <a:xfrm>
                       <a:off x="0" y="0"/>
-                      <a:ext cx="5349704" cy="1463167"/>
+                      <a:ext cx="6253480" cy="2162810"/>
                     </a:xfrm>
                     <a:prstGeom prst="rect">
                       <a:avLst/>
@@ -2966,20 +3076,6 @@
       </w:r>
     </w:p>
     <w:p/>
-    <w:p>
-      <w:r>
-        <w:t xml:space="preserve">Cette interface permet </w:t>
-      </w:r>
-      <w:r>
-        <w:t xml:space="preserve">de renseigner ou modifier les odonymes d’un ou de plusieurs tronçons de </w:t>
-      </w:r>
-      <w:r>
-        <w:t>route</w:t>
-      </w:r>
-      <w:r>
-        <w:t>.</w:t>
-      </w:r>
-    </w:p>
     <w:p/>
     <w:p>
       <w:r>
@@ -3029,7 +3125,13 @@
         <w:t xml:space="preserve"> </w:t>
       </w:r>
       <w:r>
-        <w:t xml:space="preserve"> permet d’afficher le suivi des versions et permet également d’ouvrir la documentation du plugin</w:t>
+        <w:t xml:space="preserve"> permet d’afficher l</w:t>
+      </w:r>
+      <w:r>
+        <w:t>’historique</w:t>
+      </w:r>
+      <w:r>
+        <w:t xml:space="preserve"> des versions et d’ouvrir la documentation du plugin</w:t>
       </w:r>
       <w:r>
         <w:t>.</w:t>
@@ -3037,17 +3139,20 @@
     </w:p>
     <w:p>
       <w:r>
-        <w:t xml:space="preserve">Le bouton </w:t>
+        <w:t>Le bouton</w:t>
+      </w:r>
+      <w:r>
+        <w:t xml:space="preserve"> </w:t>
       </w:r>
       <w:r>
         <w:rPr>
           <w:noProof/>
         </w:rPr>
         <w:drawing>
-          <wp:inline distT="0" distB="0" distL="0" distR="0" wp14:anchorId="70883327" wp14:editId="341F47EB">
-            <wp:extent cx="285750" cy="238125"/>
-            <wp:effectExtent l="0" t="0" r="0" b="9525"/>
-            <wp:docPr id="28" name="Image 28"/>
+          <wp:inline distT="0" distB="0" distL="0" distR="0" wp14:anchorId="516C37A9" wp14:editId="3FA0386B">
+            <wp:extent cx="1924050" cy="247650"/>
+            <wp:effectExtent l="0" t="0" r="0" b="0"/>
+            <wp:docPr id="29" name="Image 29"/>
             <wp:cNvGraphicFramePr>
               <a:graphicFrameLocks xmlns:a="http://schemas.openxmlformats.org/drawingml/2006/main" noChangeAspect="1"/>
             </wp:cNvGraphicFramePr>
@@ -3067,63 +3172,6 @@
                   <pic:spPr>
                     <a:xfrm>
                       <a:off x="0" y="0"/>
-                      <a:ext cx="285750" cy="238125"/>
-                    </a:xfrm>
-                    <a:prstGeom prst="rect">
-                      <a:avLst/>
-                    </a:prstGeom>
-                  </pic:spPr>
-                </pic:pic>
-              </a:graphicData>
-            </a:graphic>
-          </wp:inline>
-        </w:drawing>
-      </w:r>
-      <w:r>
-        <w:t xml:space="preserve"> </w:t>
-      </w:r>
-      <w:r>
-        <w:t xml:space="preserve"> permet d’afficher le rapport des modifications</w:t>
-      </w:r>
-      <w:r>
-        <w:t>.</w:t>
-      </w:r>
-    </w:p>
-    <w:p>
-      <w:r>
-        <w:t>Le bouton</w:t>
-      </w:r>
-      <w:r>
-        <w:t xml:space="preserve"> </w:t>
-      </w:r>
-      <w:r>
-        <w:rPr>
-          <w:noProof/>
-        </w:rPr>
-        <w:drawing>
-          <wp:inline distT="0" distB="0" distL="0" distR="0" wp14:anchorId="516C37A9" wp14:editId="3FA0386B">
-            <wp:extent cx="1924050" cy="247650"/>
-            <wp:effectExtent l="0" t="0" r="0" b="0"/>
-            <wp:docPr id="29" name="Image 29"/>
-            <wp:cNvGraphicFramePr>
-              <a:graphicFrameLocks xmlns:a="http://schemas.openxmlformats.org/drawingml/2006/main" noChangeAspect="1"/>
-            </wp:cNvGraphicFramePr>
-            <a:graphic xmlns:a="http://schemas.openxmlformats.org/drawingml/2006/main">
-              <a:graphicData uri="http://schemas.openxmlformats.org/drawingml/2006/picture">
-                <pic:pic xmlns:pic="http://schemas.openxmlformats.org/drawingml/2006/picture">
-                  <pic:nvPicPr>
-                    <pic:cNvPr id="1" name=""/>
-                    <pic:cNvPicPr/>
-                  </pic:nvPicPr>
-                  <pic:blipFill>
-                    <a:blip r:embed="rId17"/>
-                    <a:stretch>
-                      <a:fillRect/>
-                    </a:stretch>
-                  </pic:blipFill>
-                  <pic:spPr>
-                    <a:xfrm>
-                      <a:off x="0" y="0"/>
                       <a:ext cx="1924050" cy="247650"/>
                     </a:xfrm>
                     <a:prstGeom prst="rect">
@@ -3140,81 +3188,13 @@
         <w:t xml:space="preserve"> </w:t>
       </w:r>
       <w:r>
-        <w:t xml:space="preserve">affiche ou masque le sens de numérisation ainsi que les </w:t>
-      </w:r>
-      <w:r>
-        <w:t>codes</w:t>
-      </w:r>
-      <w:r>
-        <w:t xml:space="preserve"> INSEE </w:t>
+        <w:t xml:space="preserve">affiche ou masque le sens de numérisation </w:t>
       </w:r>
       <w:r>
         <w:t>des</w:t>
       </w:r>
       <w:r>
         <w:t xml:space="preserve"> tronçons de route.</w:t>
-      </w:r>
-    </w:p>
-    <w:p/>
-    <w:p>
-      <w:r>
-        <w:t xml:space="preserve">Le bouton </w:t>
-      </w:r>
-      <w:r>
-        <w:rPr>
-          <w:noProof/>
-        </w:rPr>
-        <w:drawing>
-          <wp:inline distT="0" distB="0" distL="0" distR="0" wp14:anchorId="31185801" wp14:editId="28A4E861">
-            <wp:extent cx="215900" cy="233045"/>
-            <wp:effectExtent l="0" t="0" r="0" b="0"/>
-            <wp:docPr id="5" name="Image 5"/>
-            <wp:cNvGraphicFramePr>
-              <a:graphicFrameLocks xmlns:a="http://schemas.openxmlformats.org/drawingml/2006/main" noChangeAspect="1"/>
-            </wp:cNvGraphicFramePr>
-            <a:graphic xmlns:a="http://schemas.openxmlformats.org/drawingml/2006/main">
-              <a:graphicData uri="http://schemas.openxmlformats.org/drawingml/2006/picture">
-                <pic:pic xmlns:pic="http://schemas.openxmlformats.org/drawingml/2006/picture">
-                  <pic:nvPicPr>
-                    <pic:cNvPr id="0" name="Picture 3"/>
-                    <pic:cNvPicPr>
-                      <a:picLocks noChangeAspect="1" noChangeArrowheads="1"/>
-                    </pic:cNvPicPr>
-                  </pic:nvPicPr>
-                  <pic:blipFill>
-                    <a:blip r:embed="rId18">
-                      <a:extLst>
-                        <a:ext uri="{28A0092B-C50C-407E-A947-70E740481C1C}">
-                          <a14:useLocalDpi xmlns:a14="http://schemas.microsoft.com/office/drawing/2010/main" val="0"/>
-                        </a:ext>
-                      </a:extLst>
-                    </a:blip>
-                    <a:srcRect/>
-                    <a:stretch>
-                      <a:fillRect/>
-                    </a:stretch>
-                  </pic:blipFill>
-                  <pic:spPr bwMode="auto">
-                    <a:xfrm>
-                      <a:off x="0" y="0"/>
-                      <a:ext cx="215900" cy="233045"/>
-                    </a:xfrm>
-                    <a:prstGeom prst="rect">
-                      <a:avLst/>
-                    </a:prstGeom>
-                    <a:noFill/>
-                    <a:ln>
-                      <a:noFill/>
-                    </a:ln>
-                  </pic:spPr>
-                </pic:pic>
-              </a:graphicData>
-            </a:graphic>
-          </wp:inline>
-        </w:drawing>
-      </w:r>
-      <w:r>
-        <w:t xml:space="preserve"> permet d’annuler la dernière modification effective et uniquement la dernière.</w:t>
       </w:r>
     </w:p>
     <w:p/>
@@ -3242,7 +3222,7 @@
                     <pic:cNvPicPr/>
                   </pic:nvPicPr>
                   <pic:blipFill>
-                    <a:blip r:embed="rId19">
+                    <a:blip r:embed="rId17">
                       <a:extLst>
                         <a:ext uri="{28A0092B-C50C-407E-A947-70E740481C1C}">
                           <a14:useLocalDpi xmlns:a14="http://schemas.microsoft.com/office/drawing/2010/main" val="0"/>
@@ -3269,7 +3249,13 @@
         </w:drawing>
       </w:r>
       <w:r>
-        <w:t xml:space="preserve"> permet de sélectionner tous les tronçons compris entre 2 tronçons</w:t>
+        <w:t xml:space="preserve"> permet de sélectionner tous les tronçons </w:t>
+      </w:r>
+      <w:r>
+        <w:t xml:space="preserve">de la commune </w:t>
+      </w:r>
+      <w:r>
+        <w:t>compris entre 2 tronçons</w:t>
       </w:r>
       <w:r>
         <w:t xml:space="preserve"> sélectionnés.</w:t>
@@ -3303,7 +3289,7 @@
                     <pic:cNvPicPr/>
                   </pic:nvPicPr>
                   <pic:blipFill>
-                    <a:blip r:embed="rId20">
+                    <a:blip r:embed="rId18">
                       <a:extLst>
                         <a:ext uri="{28A0092B-C50C-407E-A947-70E740481C1C}">
                           <a14:useLocalDpi xmlns:a14="http://schemas.microsoft.com/office/drawing/2010/main" val="0"/>
@@ -3333,6 +3319,9 @@
         <w:t xml:space="preserve"> permet de sélectionner tous les tronçons </w:t>
       </w:r>
       <w:r>
+        <w:t xml:space="preserve">de la commune </w:t>
+      </w:r>
+      <w:r>
         <w:t>de</w:t>
       </w:r>
       <w:r>
@@ -3367,7 +3356,7 @@
                     <pic:cNvPicPr/>
                   </pic:nvPicPr>
                   <pic:blipFill>
-                    <a:blip r:embed="rId21">
+                    <a:blip r:embed="rId19">
                       <a:extLst>
                         <a:ext uri="{28A0092B-C50C-407E-A947-70E740481C1C}">
                           <a14:useLocalDpi xmlns:a14="http://schemas.microsoft.com/office/drawing/2010/main" val="0"/>
@@ -3443,7 +3432,7 @@
                     <pic:cNvPicPr/>
                   </pic:nvPicPr>
                   <pic:blipFill>
-                    <a:blip r:embed="rId22">
+                    <a:blip r:embed="rId20">
                       <a:extLst>
                         <a:ext uri="{28A0092B-C50C-407E-A947-70E740481C1C}">
                           <a14:useLocalDpi xmlns:a14="http://schemas.microsoft.com/office/drawing/2010/main" val="0"/>
@@ -3470,39 +3459,12 @@
         </w:drawing>
       </w:r>
       <w:r>
-        <w:t xml:space="preserve"> modifie le nom collaboratif (droite et/ou gauche)</w:t>
-      </w:r>
-      <w:r>
-        <w:t xml:space="preserve"> dans la base QGIS</w:t>
-      </w:r>
-      <w:r>
-        <w:t xml:space="preserve"> et </w:t>
-      </w:r>
-      <w:r>
-        <w:t>impacte également</w:t>
-      </w:r>
-      <w:r>
-        <w:t xml:space="preserve"> l</w:t>
-      </w:r>
-      <w:r>
-        <w:t>a</w:t>
-      </w:r>
-      <w:r>
-        <w:t xml:space="preserve"> base</w:t>
-      </w:r>
-      <w:r>
         <w:t xml:space="preserve"> </w:t>
       </w:r>
-      <w:proofErr w:type="spellStart"/>
-      <w:r>
-        <w:t>BDTopo</w:t>
-      </w:r>
-      <w:proofErr w:type="spellEnd"/>
-      <w:r>
-        <w:t xml:space="preserve"> de l’IGN.</w:t>
-      </w:r>
-    </w:p>
-    <w:p/>
+      <w:r>
+        <w:t>valide les modifications faites dans l’outil</w:t>
+      </w:r>
+    </w:p>
     <w:p>
       <w:r>
         <w:t xml:space="preserve">La case à cocher </w:t>
@@ -3527,7 +3489,7 @@
                     <pic:cNvPicPr/>
                   </pic:nvPicPr>
                   <pic:blipFill>
-                    <a:blip r:embed="rId23"/>
+                    <a:blip r:embed="rId21"/>
                     <a:stretch>
                       <a:fillRect/>
                     </a:stretch>
@@ -3551,11 +3513,88 @@
         <w:t xml:space="preserve"> permet de modifier ou non simultanément le côté droit et gauche du tronçon sélectionné.</w:t>
       </w:r>
     </w:p>
+    <w:p/>
+    <w:p>
+      <w:r>
+        <w:rPr>
+          <w:noProof/>
+        </w:rPr>
+        <w:drawing>
+          <wp:inline distT="0" distB="0" distL="0" distR="0" wp14:anchorId="4BDBF398" wp14:editId="501CDC71">
+            <wp:extent cx="1371600" cy="219075"/>
+            <wp:effectExtent l="0" t="0" r="0" b="9525"/>
+            <wp:docPr id="9" name="Image 9"/>
+            <wp:cNvGraphicFramePr>
+              <a:graphicFrameLocks xmlns:a="http://schemas.openxmlformats.org/drawingml/2006/main" noChangeAspect="1"/>
+            </wp:cNvGraphicFramePr>
+            <a:graphic xmlns:a="http://schemas.openxmlformats.org/drawingml/2006/main">
+              <a:graphicData uri="http://schemas.openxmlformats.org/drawingml/2006/picture">
+                <pic:pic xmlns:pic="http://schemas.openxmlformats.org/drawingml/2006/picture">
+                  <pic:nvPicPr>
+                    <pic:cNvPr id="1" name=""/>
+                    <pic:cNvPicPr/>
+                  </pic:nvPicPr>
+                  <pic:blipFill>
+                    <a:blip r:embed="rId22"/>
+                    <a:stretch>
+                      <a:fillRect/>
+                    </a:stretch>
+                  </pic:blipFill>
+                  <pic:spPr>
+                    <a:xfrm>
+                      <a:off x="0" y="0"/>
+                      <a:ext cx="1371600" cy="219075"/>
+                    </a:xfrm>
+                    <a:prstGeom prst="rect">
+                      <a:avLst/>
+                    </a:prstGeom>
+                  </pic:spPr>
+                </pic:pic>
+              </a:graphicData>
+            </a:graphic>
+          </wp:inline>
+        </w:drawing>
+      </w:r>
+      <w:r>
+        <w:t xml:space="preserve"> </w:t>
+      </w:r>
+      <w:proofErr w:type="gramStart"/>
+      <w:r>
+        <w:t>le</w:t>
+      </w:r>
+      <w:proofErr w:type="gramEnd"/>
+      <w:r>
+        <w:t xml:space="preserve"> point d’exclamation </w:t>
+      </w:r>
+      <w:r>
+        <w:t>signifie que les tronçons sélectionnés n’ont pas tous le même nom collaboratif (dérouler la liste pour contrôler)</w:t>
+      </w:r>
+    </w:p>
     <w:p>
       <w:pPr>
         <w:spacing w:before="0" w:after="200" w:line="276" w:lineRule="auto"/>
         <w:jc w:val="left"/>
       </w:pPr>
+    </w:p>
+    <w:p>
+      <w:pPr>
+        <w:spacing w:before="0" w:after="200" w:line="276" w:lineRule="auto"/>
+        <w:jc w:val="left"/>
+      </w:pPr>
+      <w:r>
+        <w:t xml:space="preserve">Le code </w:t>
+      </w:r>
+      <w:proofErr w:type="spellStart"/>
+      <w:r>
+        <w:t>insee</w:t>
+      </w:r>
+      <w:proofErr w:type="spellEnd"/>
+      <w:r>
+        <w:t xml:space="preserve"> de la commune </w:t>
+      </w:r>
+      <w:r>
+        <w:t>limite les actions aux seuls tronçons de la commune indiquée (chemin le plus court, même nom …)</w:t>
+      </w:r>
       <w:r>
         <w:br w:type="page"/>
       </w:r>
@@ -3570,8 +3609,8 @@
       <w:bookmarkStart w:id="7" w:name="_Toc223756091"/>
       <w:bookmarkStart w:id="8" w:name="_Toc223425647"/>
       <w:bookmarkStart w:id="9" w:name="_Toc223756092"/>
-      <w:bookmarkStart w:id="10" w:name="_Toc188431000"/>
-      <w:bookmarkStart w:id="11" w:name="_Toc215049623"/>
+      <w:bookmarkStart w:id="10" w:name="_Toc215049623"/>
+      <w:bookmarkStart w:id="11" w:name="_Toc204335110"/>
       <w:bookmarkEnd w:id="4"/>
       <w:bookmarkEnd w:id="5"/>
       <w:bookmarkEnd w:id="6"/>
@@ -3585,7 +3624,7 @@
       <w:r>
         <w:t>élection</w:t>
       </w:r>
-      <w:bookmarkEnd w:id="10"/>
+      <w:bookmarkEnd w:id="11"/>
     </w:p>
     <w:p/>
     <w:p>
@@ -3613,7 +3652,7 @@
       <w:pPr>
         <w:pStyle w:val="Titre2"/>
       </w:pPr>
-      <w:bookmarkStart w:id="12" w:name="_Toc188431001"/>
+      <w:bookmarkStart w:id="12" w:name="_Toc204335111"/>
       <w:r>
         <w:t>Sélection unique</w:t>
       </w:r>
@@ -3629,7 +3668,10 @@
         </w:numPr>
       </w:pPr>
       <w:r>
-        <w:t>Sélection unique, on ne sélectionne qu’un seul tronçon</w:t>
+        <w:t>O</w:t>
+      </w:r>
+      <w:r>
+        <w:t xml:space="preserve"> ne sélectionne qu’un seul tronçon</w:t>
       </w:r>
       <w:r>
         <w:t xml:space="preserve"> avec l’outil de sélection de QGIS</w:t>
@@ -3639,7 +3681,7 @@
       <w:pPr>
         <w:pStyle w:val="Titre2"/>
       </w:pPr>
-      <w:bookmarkStart w:id="13" w:name="_Toc188431002"/>
+      <w:bookmarkStart w:id="13" w:name="_Toc204335112"/>
       <w:r>
         <w:t>Sélection multiple</w:t>
       </w:r>
@@ -3688,7 +3730,7 @@
                     <pic:cNvPicPr/>
                   </pic:nvPicPr>
                   <pic:blipFill>
-                    <a:blip r:embed="rId20">
+                    <a:blip r:embed="rId18">
                       <a:extLst>
                         <a:ext uri="{28A0092B-C50C-407E-A947-70E740481C1C}">
                           <a14:useLocalDpi xmlns:a14="http://schemas.microsoft.com/office/drawing/2010/main" val="0"/>
@@ -3832,7 +3874,13 @@
         <w:t>ç</w:t>
       </w:r>
       <w:r>
-        <w:t xml:space="preserve">ons entre le premier et le deuxième sélectionné respectant l’algorithme du chemin le plus court. </w:t>
+        <w:t>ons entre le premier et le deuxième sélectionné</w:t>
+      </w:r>
+      <w:r>
+        <w:t>s</w:t>
+      </w:r>
+      <w:r>
+        <w:t xml:space="preserve"> respectant l’algorithme du chemin le plus court. </w:t>
       </w:r>
       <w:r>
         <w:t>Un contrôle visuel est toutefois nécessaire afin de vérifier si les tronçons sont bien ceux désirés</w:t>
@@ -3856,7 +3904,7 @@
       <w:pPr>
         <w:pStyle w:val="Titre2"/>
       </w:pPr>
-      <w:bookmarkStart w:id="14" w:name="_Toc188431003"/>
+      <w:bookmarkStart w:id="14" w:name="_Toc204335113"/>
       <w:r>
         <w:t>Affich</w:t>
       </w:r>
@@ -3908,7 +3956,7 @@
                     <pic:cNvPicPr/>
                   </pic:nvPicPr>
                   <pic:blipFill>
-                    <a:blip r:embed="rId24">
+                    <a:blip r:embed="rId23">
                       <a:extLst>
                         <a:ext uri="{28A0092B-C50C-407E-A947-70E740481C1C}">
                           <a14:useLocalDpi xmlns:a14="http://schemas.microsoft.com/office/drawing/2010/main" val="0"/>
@@ -4004,7 +4052,7 @@
                     <pic:cNvPicPr/>
                   </pic:nvPicPr>
                   <pic:blipFill>
-                    <a:blip r:embed="rId25">
+                    <a:blip r:embed="rId24">
                       <a:extLst>
                         <a:ext uri="{28A0092B-C50C-407E-A947-70E740481C1C}">
                           <a14:useLocalDpi xmlns:a14="http://schemas.microsoft.com/office/drawing/2010/main" val="0"/>
@@ -4160,15 +4208,7 @@
         <w:t xml:space="preserve"> </w:t>
       </w:r>
       <w:r>
-        <w:t xml:space="preserve">Les tronçons de route de la </w:t>
-      </w:r>
-      <w:proofErr w:type="spellStart"/>
-      <w:r>
-        <w:t>BDTopo</w:t>
-      </w:r>
-      <w:proofErr w:type="spellEnd"/>
-      <w:r>
-        <w:t xml:space="preserve"> intègrent une notion de côté gauche et droit.</w:t>
+        <w:t>Les tronçons de route de la BDTopo intègrent une notion de côté gauche et droit.</w:t>
       </w:r>
     </w:p>
     <w:p>
@@ -4248,7 +4288,7 @@
       <w:pPr>
         <w:pStyle w:val="Titre1"/>
       </w:pPr>
-      <w:bookmarkStart w:id="15" w:name="_Toc188431004"/>
+      <w:bookmarkStart w:id="15" w:name="_Toc204335114"/>
       <w:r>
         <w:t>Modifications</w:t>
       </w:r>
@@ -4290,22 +4330,15 @@
       </w:pPr>
     </w:p>
     <w:p>
-      <w:pPr>
-        <w:rPr>
-          <w:noProof/>
-        </w:rPr>
-      </w:pPr>
-    </w:p>
-    <w:p>
       <w:r>
         <w:rPr>
           <w:noProof/>
         </w:rPr>
         <w:drawing>
-          <wp:inline distT="0" distB="0" distL="0" distR="0" wp14:anchorId="2D09DE28" wp14:editId="01B76D2E">
-            <wp:extent cx="5349704" cy="1463167"/>
-            <wp:effectExtent l="0" t="0" r="3810" b="3810"/>
-            <wp:docPr id="14" name="Image 14"/>
+          <wp:inline distT="0" distB="0" distL="0" distR="0" wp14:anchorId="6E7EA724" wp14:editId="0BCF206F">
+            <wp:extent cx="5137266" cy="602300"/>
+            <wp:effectExtent l="0" t="0" r="6350" b="7620"/>
+            <wp:docPr id="10" name="Image 10"/>
             <wp:cNvGraphicFramePr>
               <a:graphicFrameLocks xmlns:a="http://schemas.openxmlformats.org/drawingml/2006/main" noChangeAspect="1"/>
             </wp:cNvGraphicFramePr>
@@ -4313,17 +4346,11 @@
               <a:graphicData uri="http://schemas.openxmlformats.org/drawingml/2006/picture">
                 <pic:pic xmlns:pic="http://schemas.openxmlformats.org/drawingml/2006/picture">
                   <pic:nvPicPr>
-                    <pic:cNvPr id="14" name="Image 14"/>
+                    <pic:cNvPr id="1" name=""/>
                     <pic:cNvPicPr/>
                   </pic:nvPicPr>
                   <pic:blipFill>
-                    <a:blip r:embed="rId26">
-                      <a:extLst>
-                        <a:ext uri="{28A0092B-C50C-407E-A947-70E740481C1C}">
-                          <a14:useLocalDpi xmlns:a14="http://schemas.microsoft.com/office/drawing/2010/main" val="0"/>
-                        </a:ext>
-                      </a:extLst>
-                    </a:blip>
+                    <a:blip r:embed="rId25"/>
                     <a:stretch>
                       <a:fillRect/>
                     </a:stretch>
@@ -4331,7 +4358,7 @@
                   <pic:spPr>
                     <a:xfrm>
                       <a:off x="0" y="0"/>
-                      <a:ext cx="5349704" cy="1463167"/>
+                      <a:ext cx="5176036" cy="606845"/>
                     </a:xfrm>
                     <a:prstGeom prst="rect">
                       <a:avLst/>
@@ -4375,7 +4402,7 @@
                     <pic:cNvPicPr/>
                   </pic:nvPicPr>
                   <pic:blipFill>
-                    <a:blip r:embed="rId27">
+                    <a:blip r:embed="rId26">
                       <a:extLst>
                         <a:ext uri="{28A0092B-C50C-407E-A947-70E740481C1C}">
                           <a14:useLocalDpi xmlns:a14="http://schemas.microsoft.com/office/drawing/2010/main" val="0"/>
@@ -4442,7 +4469,7 @@
           <w:noProof/>
         </w:rPr>
         <w:drawing>
-          <wp:inline distT="0" distB="0" distL="0" distR="0" wp14:anchorId="5D6CDCA0" wp14:editId="07C6950D">
+          <wp:inline distT="0" distB="0" distL="0" distR="0" wp14:anchorId="5D6CDCA0" wp14:editId="2B1E9C53">
             <wp:extent cx="3552669" cy="891706"/>
             <wp:effectExtent l="0" t="0" r="0" b="3810"/>
             <wp:docPr id="32" name="Image 32"/>
@@ -4457,7 +4484,7 @@
                     <pic:cNvPicPr/>
                   </pic:nvPicPr>
                   <pic:blipFill>
-                    <a:blip r:embed="rId28"/>
+                    <a:blip r:embed="rId27"/>
                     <a:stretch>
                       <a:fillRect/>
                     </a:stretch>
@@ -4487,7 +4514,245 @@
           <w:numId w:val="2"/>
         </w:numPr>
       </w:pPr>
-      <w:bookmarkStart w:id="16" w:name="_Toc188431005"/>
+      <w:bookmarkStart w:id="16" w:name="_Toc204335115"/>
+      <w:r>
+        <w:rPr>
+          <w:noProof/>
+        </w:rPr>
+        <mc:AlternateContent>
+          <mc:Choice Requires="wps">
+            <w:drawing>
+              <wp:anchor distT="91440" distB="91440" distL="137160" distR="137160" simplePos="0" relativeHeight="251662336" behindDoc="0" locked="0" layoutInCell="0" allowOverlap="1" wp14:anchorId="7BF25F8A" wp14:editId="585073E3">
+                <wp:simplePos x="0" y="0"/>
+                <wp:positionH relativeFrom="margin">
+                  <wp:posOffset>1696720</wp:posOffset>
+                </wp:positionH>
+                <wp:positionV relativeFrom="margin">
+                  <wp:posOffset>5854700</wp:posOffset>
+                </wp:positionV>
+                <wp:extent cx="1149985" cy="4547870"/>
+                <wp:effectExtent l="0" t="3492" r="8572" b="8573"/>
+                <wp:wrapSquare wrapText="bothSides"/>
+                <wp:docPr id="306" name="Forme automatique 2"/>
+                <wp:cNvGraphicFramePr>
+                  <a:graphicFrameLocks xmlns:a="http://schemas.openxmlformats.org/drawingml/2006/main"/>
+                </wp:cNvGraphicFramePr>
+                <a:graphic xmlns:a="http://schemas.openxmlformats.org/drawingml/2006/main">
+                  <a:graphicData uri="http://schemas.microsoft.com/office/word/2010/wordprocessingShape">
+                    <wps:wsp>
+                      <wps:cNvSpPr>
+                        <a:spLocks noChangeArrowheads="1"/>
+                      </wps:cNvSpPr>
+                      <wps:spPr bwMode="auto">
+                        <a:xfrm rot="5400000">
+                          <a:off x="0" y="0"/>
+                          <a:ext cx="1149985" cy="4547870"/>
+                        </a:xfrm>
+                        <a:prstGeom prst="roundRect">
+                          <a:avLst>
+                            <a:gd name="adj" fmla="val 13032"/>
+                          </a:avLst>
+                        </a:prstGeom>
+                        <a:solidFill>
+                          <a:srgbClr val="DA4232"/>
+                        </a:solidFill>
+                      </wps:spPr>
+                      <wps:txbx>
+                        <w:txbxContent>
+                          <w:p>
+                            <w:r>
+                              <w:t xml:space="preserve">Attention : seule la base client est modifiée. Pour envoyer les modifications sur le serveur </w:t>
+                            </w:r>
+                            <w:proofErr w:type="spellStart"/>
+                            <w:r>
+                              <w:t>BDUni</w:t>
+                            </w:r>
+                            <w:proofErr w:type="spellEnd"/>
+                            <w:r>
+                              <w:t xml:space="preserve"> il faut le faire par l’intermédiaire du plugin espace collaboratif IGN, en cliquant sur l’enregistrement de la couche (disquette</w:t>
+                            </w:r>
+                            <w:proofErr w:type="gramStart"/>
+                            <w:r>
+                              <w:t>):</w:t>
+                            </w:r>
+                            <w:proofErr w:type="gramEnd"/>
+                          </w:p>
+                          <w:p>
+                            <w:pPr>
+                              <w:jc w:val="center"/>
+                              <w:rPr>
+                                <w:rFonts w:asciiTheme="majorHAnsi" w:eastAsiaTheme="majorEastAsia" w:hAnsiTheme="majorHAnsi" w:cstheme="majorBidi"/>
+                                <w:i/>
+                                <w:iCs/>
+                                <w:color w:val="FFFFFF" w:themeColor="background1"/>
+                                <w:sz w:val="28"/>
+                                <w:szCs w:val="28"/>
+                              </w:rPr>
+                            </w:pPr>
+                            <w:r>
+                              <w:rPr>
+                                <w:noProof/>
+                              </w:rPr>
+                              <w:drawing>
+                                <wp:inline distT="0" distB="0" distL="0" distR="0" wp14:anchorId="49C9634E" wp14:editId="4DF38F56">
+                                  <wp:extent cx="1152525" cy="409575"/>
+                                  <wp:effectExtent l="0" t="0" r="9525" b="9525"/>
+                                  <wp:docPr id="12" name="Image 12"/>
+                                  <wp:cNvGraphicFramePr>
+                                    <a:graphicFrameLocks xmlns:a="http://schemas.openxmlformats.org/drawingml/2006/main" noChangeAspect="1"/>
+                                  </wp:cNvGraphicFramePr>
+                                  <a:graphic xmlns:a="http://schemas.openxmlformats.org/drawingml/2006/main">
+                                    <a:graphicData uri="http://schemas.openxmlformats.org/drawingml/2006/picture">
+                                      <pic:pic xmlns:pic="http://schemas.openxmlformats.org/drawingml/2006/picture">
+                                        <pic:nvPicPr>
+                                          <pic:cNvPr id="1" name=""/>
+                                          <pic:cNvPicPr/>
+                                        </pic:nvPicPr>
+                                        <pic:blipFill>
+                                          <a:blip r:embed="rId28"/>
+                                          <a:stretch>
+                                            <a:fillRect/>
+                                          </a:stretch>
+                                        </pic:blipFill>
+                                        <pic:spPr>
+                                          <a:xfrm>
+                                            <a:off x="0" y="0"/>
+                                            <a:ext cx="1152525" cy="409575"/>
+                                          </a:xfrm>
+                                          <a:prstGeom prst="rect">
+                                            <a:avLst/>
+                                          </a:prstGeom>
+                                        </pic:spPr>
+                                      </pic:pic>
+                                    </a:graphicData>
+                                  </a:graphic>
+                                </wp:inline>
+                              </w:drawing>
+                            </w:r>
+                            <w:r>
+                              <w:rPr>
+                                <w:rFonts w:asciiTheme="majorHAnsi" w:eastAsiaTheme="majorEastAsia" w:hAnsiTheme="majorHAnsi" w:cstheme="majorBidi"/>
+                                <w:i/>
+                                <w:iCs/>
+                                <w:color w:val="FFFFFF" w:themeColor="background1"/>
+                                <w:sz w:val="28"/>
+                                <w:szCs w:val="28"/>
+                              </w:rPr>
+                              <w:t xml:space="preserve"> </w:t>
+                            </w:r>
+                          </w:p>
+                        </w:txbxContent>
+                      </wps:txbx>
+                      <wps:bodyPr rot="0" vert="horz" wrap="square" lIns="91440" tIns="45720" rIns="91440" bIns="45720" anchor="ctr" anchorCtr="0" upright="1">
+                        <a:noAutofit/>
+                      </wps:bodyPr>
+                    </wps:wsp>
+                  </a:graphicData>
+                </a:graphic>
+                <wp14:sizeRelH relativeFrom="margin">
+                  <wp14:pctWidth>0</wp14:pctWidth>
+                </wp14:sizeRelH>
+                <wp14:sizeRelV relativeFrom="margin">
+                  <wp14:pctHeight>0</wp14:pctHeight>
+                </wp14:sizeRelV>
+              </wp:anchor>
+            </w:drawing>
+          </mc:Choice>
+          <mc:Fallback>
+            <w:pict>
+              <v:roundrect w14:anchorId="7BF25F8A" id="Forme automatique 2" o:spid="_x0000_s1026" style="position:absolute;left:0;text-align:left;margin-left:133.6pt;margin-top:461pt;width:90.55pt;height:358.1pt;rotation:90;z-index:251662336;visibility:visible;mso-wrap-style:square;mso-width-percent:0;mso-height-percent:0;mso-wrap-distance-left:10.8pt;mso-wrap-distance-top:7.2pt;mso-wrap-distance-right:10.8pt;mso-wrap-distance-bottom:7.2pt;mso-position-horizontal:absolute;mso-position-horizontal-relative:margin;mso-position-vertical:absolute;mso-position-vertical-relative:margin;mso-width-percent:0;mso-height-percent:0;mso-width-relative:margin;mso-height-relative:margin;v-text-anchor:middle" arcsize="8541f" o:gfxdata="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" o:allowincell="f" fillcolor="#da4232" stroked="f">
+                <v:textbox>
+                  <w:txbxContent>
+                    <w:p>
+                      <w:r>
+                        <w:t xml:space="preserve">Attention : seule la base client est modifiée. Pour envoyer les modifications sur le serveur </w:t>
+                      </w:r>
+                      <w:proofErr w:type="spellStart"/>
+                      <w:r>
+                        <w:t>BDUni</w:t>
+                      </w:r>
+                      <w:proofErr w:type="spellEnd"/>
+                      <w:r>
+                        <w:t xml:space="preserve"> il faut le faire par l’intermédiaire du plugin espace collaboratif IGN, en cliquant sur l’enregistrement de la couche (disquette</w:t>
+                      </w:r>
+                      <w:proofErr w:type="gramStart"/>
+                      <w:r>
+                        <w:t>):</w:t>
+                      </w:r>
+                      <w:proofErr w:type="gramEnd"/>
+                    </w:p>
+                    <w:p>
+                      <w:pPr>
+                        <w:jc w:val="center"/>
+                        <w:rPr>
+                          <w:rFonts w:asciiTheme="majorHAnsi" w:eastAsiaTheme="majorEastAsia" w:hAnsiTheme="majorHAnsi" w:cstheme="majorBidi"/>
+                          <w:i/>
+                          <w:iCs/>
+                          <w:color w:val="FFFFFF" w:themeColor="background1"/>
+                          <w:sz w:val="28"/>
+                          <w:szCs w:val="28"/>
+                        </w:rPr>
+                      </w:pPr>
+                      <w:r>
+                        <w:rPr>
+                          <w:noProof/>
+                        </w:rPr>
+                        <w:drawing>
+                          <wp:inline distT="0" distB="0" distL="0" distR="0" wp14:anchorId="49C9634E" wp14:editId="4DF38F56">
+                            <wp:extent cx="1152525" cy="409575"/>
+                            <wp:effectExtent l="0" t="0" r="9525" b="9525"/>
+                            <wp:docPr id="12" name="Image 12"/>
+                            <wp:cNvGraphicFramePr>
+                              <a:graphicFrameLocks xmlns:a="http://schemas.openxmlformats.org/drawingml/2006/main" noChangeAspect="1"/>
+                            </wp:cNvGraphicFramePr>
+                            <a:graphic xmlns:a="http://schemas.openxmlformats.org/drawingml/2006/main">
+                              <a:graphicData uri="http://schemas.openxmlformats.org/drawingml/2006/picture">
+                                <pic:pic xmlns:pic="http://schemas.openxmlformats.org/drawingml/2006/picture">
+                                  <pic:nvPicPr>
+                                    <pic:cNvPr id="1" name=""/>
+                                    <pic:cNvPicPr/>
+                                  </pic:nvPicPr>
+                                  <pic:blipFill>
+                                    <a:blip r:embed="rId28"/>
+                                    <a:stretch>
+                                      <a:fillRect/>
+                                    </a:stretch>
+                                  </pic:blipFill>
+                                  <pic:spPr>
+                                    <a:xfrm>
+                                      <a:off x="0" y="0"/>
+                                      <a:ext cx="1152525" cy="409575"/>
+                                    </a:xfrm>
+                                    <a:prstGeom prst="rect">
+                                      <a:avLst/>
+                                    </a:prstGeom>
+                                  </pic:spPr>
+                                </pic:pic>
+                              </a:graphicData>
+                            </a:graphic>
+                          </wp:inline>
+                        </w:drawing>
+                      </w:r>
+                      <w:r>
+                        <w:rPr>
+                          <w:rFonts w:asciiTheme="majorHAnsi" w:eastAsiaTheme="majorEastAsia" w:hAnsiTheme="majorHAnsi" w:cstheme="majorBidi"/>
+                          <w:i/>
+                          <w:iCs/>
+                          <w:color w:val="FFFFFF" w:themeColor="background1"/>
+                          <w:sz w:val="28"/>
+                          <w:szCs w:val="28"/>
+                        </w:rPr>
+                        <w:t xml:space="preserve"> </w:t>
+                      </w:r>
+                    </w:p>
+                  </w:txbxContent>
+                </v:textbox>
+                <w10:wrap type="square" anchorx="margin" anchory="margin"/>
+              </v:roundrect>
+            </w:pict>
+          </mc:Fallback>
+        </mc:AlternateContent>
+      </w:r>
       <w:r>
         <w:t>Renommage</w:t>
       </w:r>
@@ -4496,63 +4761,19 @@
     <w:p/>
     <w:p>
       <w:r>
-        <w:rPr>
-          <w:highlight w:val="yellow"/>
-        </w:rPr>
-        <w:t>IMPORTANT</w:t>
-      </w:r>
-      <w:r>
-        <w:t xml:space="preserve"> : il faut impérativement être connecté à l’espace collaboratif </w:t>
-      </w:r>
-      <w:r>
-        <w:t xml:space="preserve">via le plugin Espace collaboratif </w:t>
-      </w:r>
-      <w:r>
-        <w:t>avant l’utilisation du plugin ou juste après une validation lorsque QGIS demande de vous connecter si ce n’est pas déjà fait. Sinon les modifications seront effectives dans QGIS ET non dans l’espace collaboratif.</w:t>
-      </w:r>
-    </w:p>
-    <w:p/>
-    <w:p>
-      <w:r>
-        <w:t>Ne pas oublier de renseigner l’INSEE de la commune à traiter.</w:t>
-      </w:r>
-    </w:p>
-    <w:p>
-      <w:r>
-        <w:t>SI le cadre « INSEE de la commune à traiter » est vide, il suffit soit de sélectionner un premier tronçon pour le remplir, soit de le remplir manuellement.</w:t>
-      </w:r>
-    </w:p>
-    <w:p>
-      <w:r>
-        <w:t>Une fois l’INSEE renseigné on ne peut que le modifier manuellement.</w:t>
-      </w:r>
-    </w:p>
-    <w:p/>
-    <w:p>
-      <w:r>
-        <w:t>Si on essaye de modifier un nom collaboratif droite ou gauche d’un tronçon en dehors de la commune choisie, la modification et la contribution directe ne se feront pas.</w:t>
-      </w:r>
-    </w:p>
-    <w:p>
-      <w:r>
-        <w:lastRenderedPageBreak/>
-        <w:t xml:space="preserve">On aura alors ce message : </w:t>
-      </w:r>
-    </w:p>
-    <w:p/>
-    <w:p>
-      <w:pPr>
-        <w:jc w:val="center"/>
-      </w:pPr>
+        <w:t xml:space="preserve">Pour valider les modifications faites dans l’outil il faut cliquer sur </w:t>
+      </w:r>
+    </w:p>
+    <w:p>
       <w:r>
         <w:rPr>
           <w:noProof/>
         </w:rPr>
         <w:drawing>
-          <wp:inline distT="0" distB="0" distL="0" distR="0" wp14:anchorId="3EFCB821" wp14:editId="711A52DD">
-            <wp:extent cx="3825572" cy="1066892"/>
-            <wp:effectExtent l="0" t="0" r="3810" b="0"/>
-            <wp:docPr id="4" name="Image 4"/>
+          <wp:inline distT="0" distB="0" distL="0" distR="0" wp14:anchorId="0D09D547" wp14:editId="4D47AE14">
+            <wp:extent cx="1352550" cy="390525"/>
+            <wp:effectExtent l="0" t="0" r="0" b="9525"/>
+            <wp:docPr id="11" name="Image 11"/>
             <wp:cNvGraphicFramePr>
               <a:graphicFrameLocks xmlns:a="http://schemas.openxmlformats.org/drawingml/2006/main" noChangeAspect="1"/>
             </wp:cNvGraphicFramePr>
@@ -4560,17 +4781,11 @@
               <a:graphicData uri="http://schemas.openxmlformats.org/drawingml/2006/picture">
                 <pic:pic xmlns:pic="http://schemas.openxmlformats.org/drawingml/2006/picture">
                   <pic:nvPicPr>
-                    <pic:cNvPr id="4" name="Image 4"/>
+                    <pic:cNvPr id="1" name=""/>
                     <pic:cNvPicPr/>
                   </pic:nvPicPr>
                   <pic:blipFill>
-                    <a:blip r:embed="rId29">
-                      <a:extLst>
-                        <a:ext uri="{28A0092B-C50C-407E-A947-70E740481C1C}">
-                          <a14:useLocalDpi xmlns:a14="http://schemas.microsoft.com/office/drawing/2010/main" val="0"/>
-                        </a:ext>
-                      </a:extLst>
-                    </a:blip>
+                    <a:blip r:embed="rId29"/>
                     <a:stretch>
                       <a:fillRect/>
                     </a:stretch>
@@ -4578,7 +4793,7 @@
                   <pic:spPr>
                     <a:xfrm>
                       <a:off x="0" y="0"/>
-                      <a:ext cx="3825572" cy="1066892"/>
+                      <a:ext cx="1352550" cy="390525"/>
                     </a:xfrm>
                     <a:prstGeom prst="rect">
                       <a:avLst/>
@@ -4592,52 +4807,25 @@
       </w:r>
     </w:p>
     <w:p>
-      <w:pPr>
-        <w:spacing w:before="0" w:after="200" w:line="276" w:lineRule="auto"/>
-        <w:jc w:val="left"/>
-      </w:pPr>
-    </w:p>
-    <w:p>
-      <w:pPr>
-        <w:pStyle w:val="Titre1"/>
-      </w:pPr>
-      <w:bookmarkStart w:id="17" w:name="_Toc188431006"/>
-      <w:r>
-        <w:t>Log</w:t>
-      </w:r>
-      <w:bookmarkEnd w:id="17"/>
-    </w:p>
-    <w:p/>
-    <w:p>
-      <w:pPr>
-        <w:ind w:firstLine="576"/>
-      </w:pPr>
-      <w:r>
-        <w:t xml:space="preserve">Après chaque transaction, un fichier de log est </w:t>
-      </w:r>
-      <w:r>
-        <w:t>généré</w:t>
-      </w:r>
-      <w:r>
-        <w:t xml:space="preserve"> au format xlsx.</w:t>
-      </w:r>
-    </w:p>
-    <w:p>
-      <w:pPr>
-        <w:ind w:firstLine="576"/>
-      </w:pPr>
-      <w:r>
-        <w:t xml:space="preserve">Il est visualisable via : </w:t>
-      </w:r>
+      <w:r>
+        <w:t>Un message QGIS confirme la prise en compte des modifications.</w:t>
+      </w:r>
+    </w:p>
+    <w:p>
+      <w:pPr>
+        <w:rPr>
+          <w:highlight w:val="yellow"/>
+        </w:rPr>
+      </w:pPr>
       <w:r>
         <w:rPr>
           <w:noProof/>
         </w:rPr>
         <w:drawing>
-          <wp:inline distT="0" distB="0" distL="0" distR="0" wp14:anchorId="195F816B" wp14:editId="1FECEB22">
-            <wp:extent cx="281964" cy="228620"/>
-            <wp:effectExtent l="0" t="0" r="3810" b="0"/>
-            <wp:docPr id="40" name="Image 40"/>
+          <wp:inline distT="0" distB="0" distL="0" distR="0" wp14:anchorId="115257FD" wp14:editId="1F0648CC">
+            <wp:extent cx="4324350" cy="323850"/>
+            <wp:effectExtent l="0" t="0" r="0" b="0"/>
+            <wp:docPr id="18" name="Image 18"/>
             <wp:cNvGraphicFramePr>
               <a:graphicFrameLocks xmlns:a="http://schemas.openxmlformats.org/drawingml/2006/main" noChangeAspect="1"/>
             </wp:cNvGraphicFramePr>
@@ -4645,17 +4833,11 @@
               <a:graphicData uri="http://schemas.openxmlformats.org/drawingml/2006/picture">
                 <pic:pic xmlns:pic="http://schemas.openxmlformats.org/drawingml/2006/picture">
                   <pic:nvPicPr>
-                    <pic:cNvPr id="40" name="Image 40"/>
+                    <pic:cNvPr id="1" name=""/>
                     <pic:cNvPicPr/>
                   </pic:nvPicPr>
                   <pic:blipFill>
-                    <a:blip r:embed="rId30">
-                      <a:extLst>
-                        <a:ext uri="{28A0092B-C50C-407E-A947-70E740481C1C}">
-                          <a14:useLocalDpi xmlns:a14="http://schemas.microsoft.com/office/drawing/2010/main" val="0"/>
-                        </a:ext>
-                      </a:extLst>
-                    </a:blip>
+                    <a:blip r:embed="rId30"/>
                     <a:stretch>
                       <a:fillRect/>
                     </a:stretch>
@@ -4663,7 +4845,7 @@
                   <pic:spPr>
                     <a:xfrm>
                       <a:off x="0" y="0"/>
-                      <a:ext cx="281964" cy="228620"/>
+                      <a:ext cx="4324350" cy="323850"/>
                     </a:xfrm>
                     <a:prstGeom prst="rect">
                       <a:avLst/>
@@ -4676,34 +4858,165 @@
         </w:drawing>
       </w:r>
     </w:p>
-    <w:bookmarkEnd w:id="11"/>
-    <w:p>
-      <w:pPr>
-        <w:spacing w:line="276" w:lineRule="auto"/>
+    <w:p>
+      <w:pPr>
+        <w:rPr>
+          <w:highlight w:val="yellow"/>
+        </w:rPr>
+      </w:pPr>
+    </w:p>
+    <w:p>
+      <w:pPr>
+        <w:rPr>
+          <w:highlight w:val="yellow"/>
+        </w:rPr>
+      </w:pPr>
+    </w:p>
+    <w:p>
+      <w:pPr>
+        <w:rPr>
+          <w:highlight w:val="yellow"/>
+        </w:rPr>
+      </w:pPr>
+    </w:p>
+    <w:p>
+      <w:pPr>
+        <w:rPr>
+          <w:highlight w:val="yellow"/>
+        </w:rPr>
+      </w:pPr>
+    </w:p>
+    <w:p>
+      <w:pPr>
+        <w:rPr>
+          <w:highlight w:val="yellow"/>
+        </w:rPr>
+      </w:pPr>
+    </w:p>
+    <w:p>
+      <w:pPr>
+        <w:rPr>
+          <w:highlight w:val="yellow"/>
+        </w:rPr>
+      </w:pPr>
+    </w:p>
+    <w:p>
+      <w:pPr>
+        <w:rPr>
+          <w:highlight w:val="yellow"/>
+        </w:rPr>
+      </w:pPr>
+    </w:p>
+    <w:p>
+      <w:pPr>
+        <w:rPr>
+          <w:highlight w:val="yellow"/>
+        </w:rPr>
+      </w:pPr>
+    </w:p>
+    <w:p>
+      <w:pPr>
+        <w:rPr>
+          <w:highlight w:val="yellow"/>
+        </w:rPr>
+      </w:pPr>
+    </w:p>
+    <w:p>
+      <w:pPr>
+        <w:pStyle w:val="Paragraphedeliste"/>
+        <w:numPr>
+          <w:ilvl w:val="0"/>
+          <w:numId w:val="6"/>
+        </w:numPr>
+      </w:pPr>
+      <w:r>
+        <w:rPr>
+          <w:highlight w:val="yellow"/>
+        </w:rPr>
+        <w:lastRenderedPageBreak/>
+        <w:t>IMPORTANT</w:t>
+      </w:r>
+      <w:r>
+        <w:t xml:space="preserve"> : il faut impérativement être connecté à l’espace collaboratif </w:t>
+      </w:r>
+      <w:r>
+        <w:t xml:space="preserve">via le plugin Espace collaboratif </w:t>
+      </w:r>
+    </w:p>
+    <w:p>
+      <w:pPr>
+        <w:ind w:left="576"/>
+      </w:pPr>
+      <w:proofErr w:type="gramStart"/>
+      <w:r>
+        <w:t>avant</w:t>
+      </w:r>
+      <w:proofErr w:type="gramEnd"/>
+      <w:r>
+        <w:t xml:space="preserve"> l’utilisation du plugin ou juste après une validation lorsque QGIS demande de vous connecter si ce n’est pas déjà fait. Sinon les modifications seront effectives dans QGIS ET non dans l’espace collaboratif.</w:t>
+      </w:r>
+    </w:p>
+    <w:p/>
+    <w:p>
+      <w:pPr>
+        <w:pStyle w:val="Paragraphedeliste"/>
+        <w:numPr>
+          <w:ilvl w:val="0"/>
+          <w:numId w:val="6"/>
+        </w:numPr>
+      </w:pPr>
+      <w:r>
+        <w:t>Ne pas oublier de renseigner l’INSEE de la commune à traiter.</w:t>
+      </w:r>
+    </w:p>
+    <w:p>
+      <w:pPr>
+        <w:ind w:left="576"/>
+      </w:pPr>
+      <w:r>
+        <w:t>SI le cadre « INSEE de la commune à traiter » est vide, il suffit soit de sélectionner un premier tronçon pour le remplir, soit de le remplir manuellement.</w:t>
+      </w:r>
+    </w:p>
+    <w:p>
+      <w:pPr>
         <w:ind w:firstLine="576"/>
       </w:pPr>
       <w:r>
-        <w:t>Ce fichier contient toutes les modifications effectuées. Les champs modifiés apparaissent en rouge.</w:t>
-      </w:r>
-    </w:p>
-    <w:p>
-      <w:pPr>
-        <w:spacing w:line="276" w:lineRule="auto"/>
-      </w:pPr>
-    </w:p>
-    <w:p>
-      <w:pPr>
-        <w:spacing w:line="276" w:lineRule="auto"/>
-      </w:pPr>
+        <w:t>Une fois l’INSEE renseigné on ne peut que le modifier manuellement.</w:t>
+      </w:r>
+    </w:p>
+    <w:p/>
+    <w:p>
+      <w:pPr>
+        <w:pStyle w:val="Paragraphedeliste"/>
+        <w:numPr>
+          <w:ilvl w:val="0"/>
+          <w:numId w:val="6"/>
+        </w:numPr>
+      </w:pPr>
+      <w:r>
+        <w:t>Si on essaye de modifier un nom collaboratif droite ou gauche d’un tronçon en dehors de la commune choisie, la modification et la contribution directe ne se feront pas.</w:t>
+      </w:r>
+    </w:p>
+    <w:p>
+      <w:pPr>
+        <w:ind w:firstLine="432"/>
+      </w:pPr>
+      <w:r>
+        <w:t xml:space="preserve">On aura alors ce message : </w:t>
+      </w:r>
+      <w:r>
+        <w:t xml:space="preserve">      </w:t>
+      </w:r>
       <w:r>
         <w:rPr>
           <w:noProof/>
         </w:rPr>
         <w:drawing>
-          <wp:inline distT="0" distB="0" distL="0" distR="0" wp14:anchorId="79D4FCC8" wp14:editId="6E1F37AC">
-            <wp:extent cx="6505575" cy="1028700"/>
-            <wp:effectExtent l="0" t="0" r="9525" b="0"/>
-            <wp:docPr id="20" name="Image 20"/>
+          <wp:inline distT="0" distB="0" distL="0" distR="0" wp14:anchorId="3EFCB821" wp14:editId="0BCACA71">
+            <wp:extent cx="2842953" cy="792855"/>
+            <wp:effectExtent l="0" t="0" r="0" b="7620"/>
+            <wp:docPr id="4" name="Image 4"/>
             <wp:cNvGraphicFramePr>
               <a:graphicFrameLocks xmlns:a="http://schemas.openxmlformats.org/drawingml/2006/main" noChangeAspect="1"/>
             </wp:cNvGraphicFramePr>
@@ -4711,7 +5024,7 @@
               <a:graphicData uri="http://schemas.openxmlformats.org/drawingml/2006/picture">
                 <pic:pic xmlns:pic="http://schemas.openxmlformats.org/drawingml/2006/picture">
                   <pic:nvPicPr>
-                    <pic:cNvPr id="20" name="Image 20"/>
+                    <pic:cNvPr id="4" name="Image 4"/>
                     <pic:cNvPicPr/>
                   </pic:nvPicPr>
                   <pic:blipFill>
@@ -4729,7 +5042,7 @@
                   <pic:spPr>
                     <a:xfrm>
                       <a:off x="0" y="0"/>
-                      <a:ext cx="6505575" cy="1028700"/>
+                      <a:ext cx="2867387" cy="799669"/>
                     </a:xfrm>
                     <a:prstGeom prst="rect">
                       <a:avLst/>
@@ -4744,18 +5057,20 @@
     </w:p>
     <w:p>
       <w:pPr>
-        <w:spacing w:line="276" w:lineRule="auto"/>
+        <w:spacing w:before="0" w:after="200" w:line="276" w:lineRule="auto"/>
+        <w:jc w:val="left"/>
       </w:pPr>
     </w:p>
     <w:p>
       <w:pPr>
         <w:pStyle w:val="Titre1"/>
       </w:pPr>
-      <w:bookmarkStart w:id="18" w:name="_Toc188431007"/>
+      <w:bookmarkStart w:id="17" w:name="_Toc204335116"/>
+      <w:bookmarkEnd w:id="10"/>
       <w:r>
         <w:t>A propos de</w:t>
       </w:r>
-      <w:bookmarkEnd w:id="18"/>
+      <w:bookmarkEnd w:id="17"/>
     </w:p>
     <w:p>
       <w:pPr>
@@ -4885,23 +5200,31 @@
     <w:p/>
     <w:p/>
     <w:p/>
-    <w:p>
-      <w:pPr>
-        <w:pStyle w:val="Titre1"/>
-      </w:pPr>
-      <w:bookmarkStart w:id="19" w:name="_Toc188431008"/>
-      <w:r>
-        <w:t>Annexes</w:t>
-      </w:r>
-      <w:bookmarkEnd w:id="19"/>
-    </w:p>
     <w:p/>
     <w:p/>
+    <w:p/>
+    <w:p/>
+    <w:p/>
+    <w:p/>
+    <w:p/>
+    <w:p>
+      <w:pPr>
+        <w:pStyle w:val="Titre1"/>
+      </w:pPr>
+      <w:bookmarkStart w:id="18" w:name="_Toc204335117"/>
+      <w:r>
+        <w:lastRenderedPageBreak/>
+        <w:t>Annexes</w:t>
+      </w:r>
+      <w:bookmarkEnd w:id="18"/>
+    </w:p>
+    <w:p/>
+    <w:p/>
     <w:p>
       <w:pPr>
         <w:pStyle w:val="Titre2"/>
       </w:pPr>
-      <w:bookmarkStart w:id="20" w:name="_Toc188431009"/>
+      <w:bookmarkStart w:id="19" w:name="_Toc204335118"/>
       <w:r>
         <w:t>Installation d’</w:t>
       </w:r>
@@ -4909,7 +5232,7 @@
       <w:r>
         <w:t>openpyxl</w:t>
       </w:r>
-      <w:bookmarkEnd w:id="20"/>
+      <w:bookmarkEnd w:id="19"/>
       <w:proofErr w:type="spellEnd"/>
     </w:p>
     <w:p/>
@@ -5080,12 +5403,8 @@
     </w:p>
     <w:p/>
     <w:sectPr>
-      <w:headerReference w:type="even" r:id="rId36"/>
-      <w:headerReference w:type="default" r:id="rId37"/>
-      <w:footerReference w:type="even" r:id="rId38"/>
-      <w:footerReference w:type="default" r:id="rId39"/>
-      <w:headerReference w:type="first" r:id="rId40"/>
-      <w:footerReference w:type="first" r:id="rId41"/>
+      <w:footerReference w:type="default" r:id="rId36"/>
+      <w:footerReference w:type="first" r:id="rId37"/>
       <w:pgSz w:w="11906" w:h="16838" w:code="9"/>
       <w:pgMar w:top="851" w:right="924" w:bottom="1616" w:left="1134" w:header="709" w:footer="607" w:gutter="0"/>
       <w:cols w:space="708"/>
@@ -5115,16 +5434,6 @@
 </file>
 
 <file path=word/footer1.xml><?xml version="1.0" encoding="utf-8"?>
-<w:ftr xmlns:wpc="http://schemas.microsoft.com/office/word/2010/wordprocessingCanvas" xmlns:cx="http://schemas.microsoft.com/office/drawing/2014/chartex" xmlns:cx1="http://schemas.microsoft.com/office/drawing/2015/9/8/chartex" xmlns:cx2="http://schemas.microsoft.com/office/drawing/2015/10/21/chartex" xmlns:cx3="http://schemas.microsoft.com/office/drawing/2016/5/9/chartex" xmlns:cx4="http://schemas.microsoft.com/office/drawing/2016/5/10/chartex" xmlns:cx5="http://schemas.microsoft.com/office/drawing/2016/5/11/chartex" xmlns:cx6="http://schemas.microsoft.com/office/drawing/2016/5/12/chartex" xmlns:cx7="http://schemas.microsoft.com/office/drawing/2016/5/13/chartex" xmlns:cx8="http://schemas.microsoft.com/office/drawing/2016/5/14/chartex" xmlns:mc="http://schemas.openxmlformats.org/markup-compatibility/2006" xmlns:aink="http://schemas.microsoft.com/office/drawing/2016/ink" xmlns:am3d="http://schemas.microsoft.com/office/drawing/2017/model3d" xmlns:o="urn:schemas-microsoft-com:office:office" xmlns:r="http://schemas.openxmlformats.org/officeDocument/2006/relationships" xmlns:m="http://schemas.openxmlformats.org/officeDocument/2006/math" xmlns:v="urn:schemas-microsoft-com:vml" xmlns:wp14="http://schemas.microsoft.com/office/word/2010/wordprocessingDrawing" xmlns:wp="http://schemas.openxmlformats.org/drawingml/2006/wordprocessingDrawing" xmlns:w10="urn:schemas-microsoft-com:office:word" xmlns:w="http://schemas.openxmlformats.org/wordprocessingml/2006/main" xmlns:w14="http://schemas.microsoft.com/office/word/2010/wordml" xmlns:w15="http://schemas.microsoft.com/office/word/2012/wordml" xmlns:w16cex="http://schemas.microsoft.com/office/word/2018/wordml/cex" xmlns:w16cid="http://schemas.microsoft.com/office/word/2016/wordml/cid" xmlns:w16="http://schemas.microsoft.com/office/word/2018/wordml" xmlns:w16sdtdh="http://schemas.microsoft.com/office/word/2020/wordml/sdtdatahash" xmlns:w16se="http://schemas.microsoft.com/office/word/2015/wordml/symex" xmlns:wpg="http://schemas.microsoft.com/office/word/2010/wordprocessingGroup" xmlns:wpi="http://schemas.microsoft.com/office/word/2010/wordprocessingInk" xmlns:wne="http://schemas.microsoft.com/office/word/2006/wordml" xmlns:wps="http://schemas.microsoft.com/office/word/2010/wordprocessingShape" mc:Ignorable="w14 w15 w16se w16cid w16 w16cex w16sdtdh wp14">
-  <w:p>
-    <w:pPr>
-      <w:pStyle w:val="Pieddepage"/>
-    </w:pPr>
-  </w:p>
-</w:ftr>
-</file>
-
-<file path=word/footer2.xml><?xml version="1.0" encoding="utf-8"?>
 <w:ftr xmlns:wpc="http://schemas.microsoft.com/office/word/2010/wordprocessingCanvas" xmlns:cx="http://schemas.microsoft.com/office/drawing/2014/chartex" xmlns:cx1="http://schemas.microsoft.com/office/drawing/2015/9/8/chartex" xmlns:cx2="http://schemas.microsoft.com/office/drawing/2015/10/21/chartex" xmlns:cx3="http://schemas.microsoft.com/office/drawing/2016/5/9/chartex" xmlns:cx4="http://schemas.microsoft.com/office/drawing/2016/5/10/chartex" xmlns:cx5="http://schemas.microsoft.com/office/drawing/2016/5/11/chartex" xmlns:cx6="http://schemas.microsoft.com/office/drawing/2016/5/12/chartex" xmlns:cx7="http://schemas.microsoft.com/office/drawing/2016/5/13/chartex" xmlns:cx8="http://schemas.microsoft.com/office/drawing/2016/5/14/chartex" xmlns:mc="http://schemas.openxmlformats.org/markup-compatibility/2006" xmlns:aink="http://schemas.microsoft.com/office/drawing/2016/ink" xmlns:am3d="http://schemas.microsoft.com/office/drawing/2017/model3d" xmlns:o="urn:schemas-microsoft-com:office:office" xmlns:r="http://schemas.openxmlformats.org/officeDocument/2006/relationships" xmlns:m="http://schemas.openxmlformats.org/officeDocument/2006/math" xmlns:v="urn:schemas-microsoft-com:vml" xmlns:wp14="http://schemas.microsoft.com/office/word/2010/wordprocessingDrawing" xmlns:wp="http://schemas.openxmlformats.org/drawingml/2006/wordprocessingDrawing" xmlns:w10="urn:schemas-microsoft-com:office:word" xmlns:w="http://schemas.openxmlformats.org/wordprocessingml/2006/main" xmlns:w14="http://schemas.microsoft.com/office/word/2010/wordml" xmlns:w15="http://schemas.microsoft.com/office/word/2012/wordml" xmlns:w16cex="http://schemas.microsoft.com/office/word/2018/wordml/cex" xmlns:w16cid="http://schemas.microsoft.com/office/word/2016/wordml/cid" xmlns:w16="http://schemas.microsoft.com/office/word/2018/wordml" xmlns:w16sdtdh="http://schemas.microsoft.com/office/word/2020/wordml/sdtdatahash" xmlns:w16se="http://schemas.microsoft.com/office/word/2015/wordml/symex" xmlns:wpg="http://schemas.microsoft.com/office/word/2010/wordprocessingGroup" xmlns:wpi="http://schemas.microsoft.com/office/word/2010/wordprocessingInk" xmlns:wne="http://schemas.microsoft.com/office/word/2006/wordml" xmlns:wps="http://schemas.microsoft.com/office/word/2010/wordprocessingShape" mc:Ignorable="w14 w15 w16se w16cid w16 w16cex w16sdtdh wp14">
   <w:tbl>
     <w:tblPr>
@@ -5329,7 +5638,7 @@
             <w:tag w:val="_DCDateCreated"/>
             <w:id w:val="317545533"/>
             <w:dataBinding w:prefixMappings="xmlns:ns0='http://schemas.microsoft.com/office/2006/metadata/properties' xmlns:ns1='http://www.w3.org/2001/XMLSchema-instance' xmlns:ns2='http://schemas.microsoft.com/office/infopath/2007/PartnerControls' xmlns:ns3='a1322699-2fbb-4cce-8aba-176c4fa97253' xmlns:ns4='http://schemas.microsoft.com/sharepoint/v3' xmlns:ns5='http://schemas.microsoft.com/sharepoint/v3/fields' xmlns:ns6='f0ff482e-aa3b-417e-9d65-5f4cb2656651' " w:xpath="/ns0:properties[1]/documentManagement[1]/ns5:_DCDateCreated[1]" w:storeItemID="{1159403A-C237-488E-8C5E-DABF9FCE7043}"/>
-            <w:date w:fullDate="2024-03-21T00:00:00Z">
+            <w:date w:fullDate="2025-07-25T00:00:00Z">
               <w:dateFormat w:val="dd/MM/yyyy"/>
               <w:lid w:val="fr-FR"/>
               <w:storeMappedDataAs w:val="dateTime"/>
@@ -5363,7 +5672,57 @@
                   <w:sz w:val="16"/>
                   <w:szCs w:val="16"/>
                 </w:rPr>
-                <w:t>21/03/2024</w:t>
+                <w:t>2</w:t>
+              </w:r>
+              <w:r>
+                <w:rPr>
+                  <w:rFonts w:eastAsia="Calibri"/>
+                  <w:noProof/>
+                  <w:color w:val="002060"/>
+                  <w:sz w:val="16"/>
+                  <w:szCs w:val="16"/>
+                </w:rPr>
+                <w:t>5</w:t>
+              </w:r>
+              <w:r>
+                <w:rPr>
+                  <w:rFonts w:eastAsia="Calibri"/>
+                  <w:noProof/>
+                  <w:color w:val="002060"/>
+                  <w:sz w:val="16"/>
+                  <w:szCs w:val="16"/>
+                </w:rPr>
+                <w:t>/0</w:t>
+              </w:r>
+              <w:r>
+                <w:rPr>
+                  <w:rFonts w:eastAsia="Calibri"/>
+                  <w:noProof/>
+                  <w:color w:val="002060"/>
+                  <w:sz w:val="16"/>
+                  <w:szCs w:val="16"/>
+                </w:rPr>
+                <w:t>7</w:t>
+              </w:r>
+              <w:r>
+                <w:rPr>
+                  <w:rFonts w:eastAsia="Calibri"/>
+                  <w:noProof/>
+                  <w:color w:val="002060"/>
+                  <w:sz w:val="16"/>
+                  <w:szCs w:val="16"/>
+                </w:rPr>
+                <w:t>/202</w:t>
+              </w:r>
+              <w:r>
+                <w:rPr>
+                  <w:rFonts w:eastAsia="Calibri"/>
+                  <w:noProof/>
+                  <w:color w:val="002060"/>
+                  <w:sz w:val="16"/>
+                  <w:szCs w:val="16"/>
+                </w:rPr>
+                <w:t>5</w:t>
               </w:r>
             </w:p>
           </w:sdtContent>
@@ -5524,7 +5883,7 @@
 </w:ftr>
 </file>
 
-<file path=word/footer3.xml><?xml version="1.0" encoding="utf-8"?>
+<file path=word/footer2.xml><?xml version="1.0" encoding="utf-8"?>
 <w:ftr xmlns:wpc="http://schemas.microsoft.com/office/word/2010/wordprocessingCanvas" xmlns:cx="http://schemas.microsoft.com/office/drawing/2014/chartex" xmlns:cx1="http://schemas.microsoft.com/office/drawing/2015/9/8/chartex" xmlns:cx2="http://schemas.microsoft.com/office/drawing/2015/10/21/chartex" xmlns:cx3="http://schemas.microsoft.com/office/drawing/2016/5/9/chartex" xmlns:cx4="http://schemas.microsoft.com/office/drawing/2016/5/10/chartex" xmlns:cx5="http://schemas.microsoft.com/office/drawing/2016/5/11/chartex" xmlns:cx6="http://schemas.microsoft.com/office/drawing/2016/5/12/chartex" xmlns:cx7="http://schemas.microsoft.com/office/drawing/2016/5/13/chartex" xmlns:cx8="http://schemas.microsoft.com/office/drawing/2016/5/14/chartex" xmlns:mc="http://schemas.openxmlformats.org/markup-compatibility/2006" xmlns:aink="http://schemas.microsoft.com/office/drawing/2016/ink" xmlns:am3d="http://schemas.microsoft.com/office/drawing/2017/model3d" xmlns:o="urn:schemas-microsoft-com:office:office" xmlns:r="http://schemas.openxmlformats.org/officeDocument/2006/relationships" xmlns:m="http://schemas.openxmlformats.org/officeDocument/2006/math" xmlns:v="urn:schemas-microsoft-com:vml" xmlns:wp14="http://schemas.microsoft.com/office/word/2010/wordprocessingDrawing" xmlns:wp="http://schemas.openxmlformats.org/drawingml/2006/wordprocessingDrawing" xmlns:w10="urn:schemas-microsoft-com:office:word" xmlns:w="http://schemas.openxmlformats.org/wordprocessingml/2006/main" xmlns:w14="http://schemas.microsoft.com/office/word/2010/wordml" xmlns:w15="http://schemas.microsoft.com/office/word/2012/wordml" xmlns:w16cex="http://schemas.microsoft.com/office/word/2018/wordml/cex" xmlns:w16cid="http://schemas.microsoft.com/office/word/2016/wordml/cid" xmlns:w16="http://schemas.microsoft.com/office/word/2018/wordml" xmlns:w16sdtdh="http://schemas.microsoft.com/office/word/2020/wordml/sdtdatahash" xmlns:w16se="http://schemas.microsoft.com/office/word/2015/wordml/symex" xmlns:wpg="http://schemas.microsoft.com/office/word/2010/wordprocessingGroup" xmlns:wpi="http://schemas.microsoft.com/office/word/2010/wordprocessingInk" xmlns:wne="http://schemas.microsoft.com/office/word/2006/wordml" xmlns:wps="http://schemas.microsoft.com/office/word/2010/wordprocessingShape" mc:Ignorable="w14 w15 w16se w16cid w16 w16cex w16sdtdh wp14">
   <w:p>
     <w:pPr>
@@ -5591,36 +5950,6 @@
 </w:footnotes>
 </file>
 
-<file path=word/header1.xml><?xml version="1.0" encoding="utf-8"?>
-<w:hdr xmlns:wpc="http://schemas.microsoft.com/office/word/2010/wordprocessingCanvas" xmlns:cx="http://schemas.microsoft.com/office/drawing/2014/chartex" xmlns:cx1="http://schemas.microsoft.com/office/drawing/2015/9/8/chartex" xmlns:cx2="http://schemas.microsoft.com/office/drawing/2015/10/21/chartex" xmlns:cx3="http://schemas.microsoft.com/office/drawing/2016/5/9/chartex" xmlns:cx4="http://schemas.microsoft.com/office/drawing/2016/5/10/chartex" xmlns:cx5="http://schemas.microsoft.com/office/drawing/2016/5/11/chartex" xmlns:cx6="http://schemas.microsoft.com/office/drawing/2016/5/12/chartex" xmlns:cx7="http://schemas.microsoft.com/office/drawing/2016/5/13/chartex" xmlns:cx8="http://schemas.microsoft.com/office/drawing/2016/5/14/chartex" xmlns:mc="http://schemas.openxmlformats.org/markup-compatibility/2006" xmlns:aink="http://schemas.microsoft.com/office/drawing/2016/ink" xmlns:am3d="http://schemas.microsoft.com/office/drawing/2017/model3d" xmlns:o="urn:schemas-microsoft-com:office:office" xmlns:r="http://schemas.openxmlformats.org/officeDocument/2006/relationships" xmlns:m="http://schemas.openxmlformats.org/officeDocument/2006/math" xmlns:v="urn:schemas-microsoft-com:vml" xmlns:wp14="http://schemas.microsoft.com/office/word/2010/wordprocessingDrawing" xmlns:wp="http://schemas.openxmlformats.org/drawingml/2006/wordprocessingDrawing" xmlns:w10="urn:schemas-microsoft-com:office:word" xmlns:w="http://schemas.openxmlformats.org/wordprocessingml/2006/main" xmlns:w14="http://schemas.microsoft.com/office/word/2010/wordml" xmlns:w15="http://schemas.microsoft.com/office/word/2012/wordml" xmlns:w16cex="http://schemas.microsoft.com/office/word/2018/wordml/cex" xmlns:w16cid="http://schemas.microsoft.com/office/word/2016/wordml/cid" xmlns:w16="http://schemas.microsoft.com/office/word/2018/wordml" xmlns:w16sdtdh="http://schemas.microsoft.com/office/word/2020/wordml/sdtdatahash" xmlns:w16se="http://schemas.microsoft.com/office/word/2015/wordml/symex" xmlns:wpg="http://schemas.microsoft.com/office/word/2010/wordprocessingGroup" xmlns:wpi="http://schemas.microsoft.com/office/word/2010/wordprocessingInk" xmlns:wne="http://schemas.microsoft.com/office/word/2006/wordml" xmlns:wps="http://schemas.microsoft.com/office/word/2010/wordprocessingShape" mc:Ignorable="w14 w15 w16se w16cid w16 w16cex w16sdtdh wp14">
-  <w:p>
-    <w:pPr>
-      <w:pStyle w:val="En-tte"/>
-    </w:pPr>
-  </w:p>
-</w:hdr>
-</file>
-
-<file path=word/header2.xml><?xml version="1.0" encoding="utf-8"?>
-<w:hdr xmlns:wpc="http://schemas.microsoft.com/office/word/2010/wordprocessingCanvas" xmlns:cx="http://schemas.microsoft.com/office/drawing/2014/chartex" xmlns:cx1="http://schemas.microsoft.com/office/drawing/2015/9/8/chartex" xmlns:cx2="http://schemas.microsoft.com/office/drawing/2015/10/21/chartex" xmlns:cx3="http://schemas.microsoft.com/office/drawing/2016/5/9/chartex" xmlns:cx4="http://schemas.microsoft.com/office/drawing/2016/5/10/chartex" xmlns:cx5="http://schemas.microsoft.com/office/drawing/2016/5/11/chartex" xmlns:cx6="http://schemas.microsoft.com/office/drawing/2016/5/12/chartex" xmlns:cx7="http://schemas.microsoft.com/office/drawing/2016/5/13/chartex" xmlns:cx8="http://schemas.microsoft.com/office/drawing/2016/5/14/chartex" xmlns:mc="http://schemas.openxmlformats.org/markup-compatibility/2006" xmlns:aink="http://schemas.microsoft.com/office/drawing/2016/ink" xmlns:am3d="http://schemas.microsoft.com/office/drawing/2017/model3d" xmlns:o="urn:schemas-microsoft-com:office:office" xmlns:r="http://schemas.openxmlformats.org/officeDocument/2006/relationships" xmlns:m="http://schemas.openxmlformats.org/officeDocument/2006/math" xmlns:v="urn:schemas-microsoft-com:vml" xmlns:wp14="http://schemas.microsoft.com/office/word/2010/wordprocessingDrawing" xmlns:wp="http://schemas.openxmlformats.org/drawingml/2006/wordprocessingDrawing" xmlns:w10="urn:schemas-microsoft-com:office:word" xmlns:w="http://schemas.openxmlformats.org/wordprocessingml/2006/main" xmlns:w14="http://schemas.microsoft.com/office/word/2010/wordml" xmlns:w15="http://schemas.microsoft.com/office/word/2012/wordml" xmlns:w16cex="http://schemas.microsoft.com/office/word/2018/wordml/cex" xmlns:w16cid="http://schemas.microsoft.com/office/word/2016/wordml/cid" xmlns:w16="http://schemas.microsoft.com/office/word/2018/wordml" xmlns:w16sdtdh="http://schemas.microsoft.com/office/word/2020/wordml/sdtdatahash" xmlns:w16se="http://schemas.microsoft.com/office/word/2015/wordml/symex" xmlns:wpg="http://schemas.microsoft.com/office/word/2010/wordprocessingGroup" xmlns:wpi="http://schemas.microsoft.com/office/word/2010/wordprocessingInk" xmlns:wne="http://schemas.microsoft.com/office/word/2006/wordml" xmlns:wps="http://schemas.microsoft.com/office/word/2010/wordprocessingShape" mc:Ignorable="w14 w15 w16se w16cid w16 w16cex w16sdtdh wp14">
-  <w:p>
-    <w:pPr>
-      <w:pStyle w:val="En-tte"/>
-    </w:pPr>
-  </w:p>
-</w:hdr>
-</file>
-
-<file path=word/header3.xml><?xml version="1.0" encoding="utf-8"?>
-<w:hdr xmlns:wpc="http://schemas.microsoft.com/office/word/2010/wordprocessingCanvas" xmlns:cx="http://schemas.microsoft.com/office/drawing/2014/chartex" xmlns:cx1="http://schemas.microsoft.com/office/drawing/2015/9/8/chartex" xmlns:cx2="http://schemas.microsoft.com/office/drawing/2015/10/21/chartex" xmlns:cx3="http://schemas.microsoft.com/office/drawing/2016/5/9/chartex" xmlns:cx4="http://schemas.microsoft.com/office/drawing/2016/5/10/chartex" xmlns:cx5="http://schemas.microsoft.com/office/drawing/2016/5/11/chartex" xmlns:cx6="http://schemas.microsoft.com/office/drawing/2016/5/12/chartex" xmlns:cx7="http://schemas.microsoft.com/office/drawing/2016/5/13/chartex" xmlns:cx8="http://schemas.microsoft.com/office/drawing/2016/5/14/chartex" xmlns:mc="http://schemas.openxmlformats.org/markup-compatibility/2006" xmlns:aink="http://schemas.microsoft.com/office/drawing/2016/ink" xmlns:am3d="http://schemas.microsoft.com/office/drawing/2017/model3d" xmlns:o="urn:schemas-microsoft-com:office:office" xmlns:r="http://schemas.openxmlformats.org/officeDocument/2006/relationships" xmlns:m="http://schemas.openxmlformats.org/officeDocument/2006/math" xmlns:v="urn:schemas-microsoft-com:vml" xmlns:wp14="http://schemas.microsoft.com/office/word/2010/wordprocessingDrawing" xmlns:wp="http://schemas.openxmlformats.org/drawingml/2006/wordprocessingDrawing" xmlns:w10="urn:schemas-microsoft-com:office:word" xmlns:w="http://schemas.openxmlformats.org/wordprocessingml/2006/main" xmlns:w14="http://schemas.microsoft.com/office/word/2010/wordml" xmlns:w15="http://schemas.microsoft.com/office/word/2012/wordml" xmlns:w16cex="http://schemas.microsoft.com/office/word/2018/wordml/cex" xmlns:w16cid="http://schemas.microsoft.com/office/word/2016/wordml/cid" xmlns:w16="http://schemas.microsoft.com/office/word/2018/wordml" xmlns:w16sdtdh="http://schemas.microsoft.com/office/word/2020/wordml/sdtdatahash" xmlns:w16se="http://schemas.microsoft.com/office/word/2015/wordml/symex" xmlns:wpg="http://schemas.microsoft.com/office/word/2010/wordprocessingGroup" xmlns:wpi="http://schemas.microsoft.com/office/word/2010/wordprocessingInk" xmlns:wne="http://schemas.microsoft.com/office/word/2006/wordml" xmlns:wps="http://schemas.microsoft.com/office/word/2010/wordprocessingShape" mc:Ignorable="w14 w15 w16se w16cid w16 w16cex w16sdtdh wp14">
-  <w:p>
-    <w:pPr>
-      <w:pStyle w:val="En-tte"/>
-    </w:pPr>
-  </w:p>
-</w:hdr>
-</file>
-
 <file path=word/numbering.xml><?xml version="1.0" encoding="utf-8"?>
 <w:numbering xmlns:wpc="http://schemas.microsoft.com/office/word/2010/wordprocessingCanvas" xmlns:cx="http://schemas.microsoft.com/office/drawing/2014/chartex" xmlns:cx1="http://schemas.microsoft.com/office/drawing/2015/9/8/chartex" xmlns:cx2="http://schemas.microsoft.com/office/drawing/2015/10/21/chartex" xmlns:cx3="http://schemas.microsoft.com/office/drawing/2016/5/9/chartex" xmlns:cx4="http://schemas.microsoft.com/office/drawing/2016/5/10/chartex" xmlns:cx5="http://schemas.microsoft.com/office/drawing/2016/5/11/chartex" xmlns:cx6="http://schemas.microsoft.com/office/drawing/2016/5/12/chartex" xmlns:cx7="http://schemas.microsoft.com/office/drawing/2016/5/13/chartex" xmlns:cx8="http://schemas.microsoft.com/office/drawing/2016/5/14/chartex" xmlns:mc="http://schemas.openxmlformats.org/markup-compatibility/2006" xmlns:aink="http://schemas.microsoft.com/office/drawing/2016/ink" xmlns:am3d="http://schemas.microsoft.com/office/drawing/2017/model3d" xmlns:o="urn:schemas-microsoft-com:office:office" xmlns:r="http://schemas.openxmlformats.org/officeDocument/2006/relationships" xmlns:m="http://schemas.openxmlformats.org/officeDocument/2006/math" xmlns:v="urn:schemas-microsoft-com:vml" xmlns:wp14="http://schemas.microsoft.com/office/word/2010/wordprocessingDrawing" xmlns:wp="http://schemas.openxmlformats.org/drawingml/2006/wordprocessingDrawing" xmlns:w10="urn:schemas-microsoft-com:office:word" xmlns:w="http://schemas.openxmlformats.org/wordprocessingml/2006/main" xmlns:w14="http://schemas.microsoft.com/office/word/2010/wordml" xmlns:w15="http://schemas.microsoft.com/office/word/2012/wordml" xmlns:w16cex="http://schemas.microsoft.com/office/word/2018/wordml/cex" xmlns:w16cid="http://schemas.microsoft.com/office/word/2016/wordml/cid" xmlns:w16="http://schemas.microsoft.com/office/word/2018/wordml" xmlns:w16sdtdh="http://schemas.microsoft.com/office/word/2020/wordml/sdtdatahash" xmlns:w16se="http://schemas.microsoft.com/office/word/2015/wordml/symex" xmlns:wpg="http://schemas.microsoft.com/office/word/2010/wordprocessingGroup" xmlns:wpi="http://schemas.microsoft.com/office/word/2010/wordprocessingInk" xmlns:wne="http://schemas.microsoft.com/office/word/2006/wordml" xmlns:wps="http://schemas.microsoft.com/office/word/2010/wordprocessingShape" mc:Ignorable="w14 w15 w16se w16cid w16 w16cex w16sdtdh wp14">
   <w:abstractNum w:abstractNumId="0" w15:restartNumberingAfterBreak="0">
@@ -6075,7 +6404,7 @@
   <w:abstractNum w:abstractNumId="3" w15:restartNumberingAfterBreak="0">
     <w:nsid w:val="35937BE7"/>
     <w:multiLevelType w:val="hybridMultilevel"/>
-    <w:tmpl w:val="30521B3C"/>
+    <w:tmpl w:val="D7E4C1E2"/>
     <w:lvl w:ilvl="0" w:tplc="040C0001">
       <w:start w:val="1"/>
       <w:numFmt w:val="bullet"/>
@@ -8545,6 +8874,7 @@
     <w:rsid w:val="00DB2D73"/>
     <w:rsid w:val="00E17E2D"/>
     <w:rsid w:val="00E40FFF"/>
+    <w:rsid w:val="00EC196B"/>
     <w:rsid w:val="00EC264E"/>
     <w:rsid w:val="00F04089"/>
     <w:rsid w:val="00F349D7"/>
@@ -9325,7 +9655,12 @@
 </file>
 
 <file path=customXml/item2.xml><?xml version="1.0" encoding="utf-8"?>
-<b:Sources xmlns:b="http://schemas.openxmlformats.org/officeDocument/2006/bibliography" xmlns="http://schemas.openxmlformats.org/officeDocument/2006/bibliography" SelectedStyle="\APA.XSL" StyleName="APA"/>
+<?mso-contentType ?>
+<FormTemplates xmlns="http://schemas.microsoft.com/sharepoint/v3/contenttype/forms">
+  <Display>DocumentLibraryForm</Display>
+  <Edit>DocumentLibraryForm</Edit>
+  <New>DocumentLibraryForm</New>
+</FormTemplates>
 </file>
 
 <file path=customXml/item3.xml><?xml version="1.0" encoding="utf-8"?>
@@ -9507,12 +9842,7 @@
 </file>
 
 <file path=customXml/item4.xml><?xml version="1.0" encoding="utf-8"?>
-<?mso-contentType ?>
-<FormTemplates xmlns="http://schemas.microsoft.com/sharepoint/v3/contenttype/forms">
-  <Display>DocumentLibraryForm</Display>
-  <Edit>DocumentLibraryForm</Edit>
-  <New>DocumentLibraryForm</New>
-</FormTemplates>
+<b:Sources xmlns:b="http://schemas.openxmlformats.org/officeDocument/2006/bibliography" xmlns="http://schemas.openxmlformats.org/officeDocument/2006/bibliography" SelectedStyle="\APA.XSL" StyleName="APA"/>
 </file>
 
 <file path=customXml/itemProps1.xml><?xml version="1.0" encoding="utf-8"?>
@@ -9526,9 +9856,9 @@
 </file>
 
 <file path=customXml/itemProps2.xml><?xml version="1.0" encoding="utf-8"?>
-<ds:datastoreItem xmlns:ds="http://schemas.openxmlformats.org/officeDocument/2006/customXml" ds:itemID="{0FF0F878-5F0F-460C-9013-40E72731A637}">
+<ds:datastoreItem xmlns:ds="http://schemas.openxmlformats.org/officeDocument/2006/customXml" ds:itemID="{EEE2973D-7DD7-4773-855D-5CAD81242BDE}">
   <ds:schemaRefs>
-    <ds:schemaRef ds:uri="http://schemas.openxmlformats.org/officeDocument/2006/bibliography"/>
+    <ds:schemaRef ds:uri="http://schemas.microsoft.com/sharepoint/v3/contenttype/forms"/>
   </ds:schemaRefs>
 </ds:datastoreItem>
 </file>
@@ -9552,9 +9882,9 @@
 </file>
 
 <file path=customXml/itemProps4.xml><?xml version="1.0" encoding="utf-8"?>
-<ds:datastoreItem xmlns:ds="http://schemas.openxmlformats.org/officeDocument/2006/customXml" ds:itemID="{EEE2973D-7DD7-4773-855D-5CAD81242BDE}">
+<ds:datastoreItem xmlns:ds="http://schemas.openxmlformats.org/officeDocument/2006/customXml" ds:itemID="{0FF0F878-5F0F-460C-9013-40E72731A637}">
   <ds:schemaRefs>
-    <ds:schemaRef ds:uri="http://schemas.microsoft.com/sharepoint/v3/contenttype/forms"/>
+    <ds:schemaRef ds:uri="http://schemas.openxmlformats.org/officeDocument/2006/bibliography"/>
   </ds:schemaRefs>
 </ds:datastoreItem>
 </file>
</xml_diff>

<commit_message>
modif doc pour version 1.2.0
</commit_message>
<xml_diff>
--- a/contribution directe (odonyme).docx
+++ b/contribution directe (odonyme).docx
@@ -167,27 +167,7 @@
                 <w:sz w:val="28"/>
                 <w:szCs w:val="28"/>
               </w:rPr>
-              <w:t>1</w:t>
-            </w:r>
-            <w:r>
-              <w:rPr>
-                <w:rFonts w:ascii="Times New Roman" w:hAnsi="Times New Roman" w:cs="Times New Roman"/>
-                <w:b/>
-                <w:noProof/>
-                <w:sz w:val="28"/>
-                <w:szCs w:val="28"/>
-              </w:rPr>
-              <w:t>.</w:t>
-            </w:r>
-            <w:r>
-              <w:rPr>
-                <w:rFonts w:ascii="Times New Roman" w:hAnsi="Times New Roman" w:cs="Times New Roman"/>
-                <w:b/>
-                <w:noProof/>
-                <w:sz w:val="28"/>
-                <w:szCs w:val="28"/>
-              </w:rPr>
-              <w:t>1</w:t>
+              <w:t>2.0</w:t>
             </w:r>
           </w:p>
         </w:tc>
@@ -419,31 +399,7 @@
                     <w:b/>
                     <w:szCs w:val="18"/>
                   </w:rPr>
-                  <w:t>1.</w:t>
-                </w:r>
-                <w:r>
-                  <w:rPr>
-                    <w:rFonts w:cs="Arial"/>
-                    <w:b/>
-                    <w:szCs w:val="18"/>
-                  </w:rPr>
-                  <w:t>1</w:t>
-                </w:r>
-                <w:r>
-                  <w:rPr>
-                    <w:rFonts w:cs="Arial"/>
-                    <w:b/>
-                    <w:szCs w:val="18"/>
-                  </w:rPr>
-                  <w:t>.</w:t>
-                </w:r>
-                <w:r>
-                  <w:rPr>
-                    <w:rFonts w:cs="Arial"/>
-                    <w:b/>
-                    <w:szCs w:val="18"/>
-                  </w:rPr>
-                  <w:t>1</w:t>
+                  <w:t>1.2.0</w:t>
                 </w:r>
               </w:sdtContent>
             </w:sdt>
@@ -462,7 +418,7 @@
               <w:docPart w:val="C16F81A3EFFC41CF93FB4F105A9B07C8"/>
             </w:placeholder>
             <w:dataBinding w:prefixMappings="xmlns:ns0='http://schemas.microsoft.com/office/2006/metadata/properties' xmlns:ns1='http://www.w3.org/2001/XMLSchema-instance' xmlns:ns2='http://schemas.microsoft.com/office/infopath/2007/PartnerControls' xmlns:ns3='a1322699-2fbb-4cce-8aba-176c4fa97253' xmlns:ns4='http://schemas.microsoft.com/sharepoint/v3' xmlns:ns5='http://schemas.microsoft.com/sharepoint/v3/fields' xmlns:ns6='f0ff482e-aa3b-417e-9d65-5f4cb2656651' " w:xpath="/ns0:properties[1]/documentManagement[1]/ns5:_DCDateCreated[1]" w:storeItemID="{1159403A-C237-488E-8C5E-DABF9FCE7043}"/>
-            <w:date w:fullDate="2025-07-25T00:00:00Z">
+            <w:date w:fullDate="2026-01-07T00:00:00Z">
               <w:dateFormat w:val="dd/MM/yyyy"/>
               <w:lid w:val="fr-FR"/>
               <w:storeMappedDataAs w:val="dateTime"/>
@@ -492,42 +448,7 @@
                     <w:rFonts w:cs="Arial"/>
                     <w:szCs w:val="18"/>
                   </w:rPr>
-                  <w:t>2</w:t>
-                </w:r>
-                <w:r>
-                  <w:rPr>
-                    <w:rFonts w:cs="Arial"/>
-                    <w:szCs w:val="18"/>
-                  </w:rPr>
-                  <w:t>5</w:t>
-                </w:r>
-                <w:r>
-                  <w:rPr>
-                    <w:rFonts w:cs="Arial"/>
-                    <w:szCs w:val="18"/>
-                  </w:rPr>
-                  <w:t>/0</w:t>
-                </w:r>
-                <w:r>
-                  <w:rPr>
-                    <w:rFonts w:cs="Arial"/>
-                    <w:szCs w:val="18"/>
-                  </w:rPr>
-                  <w:t>7</w:t>
-                </w:r>
-                <w:r>
-                  <w:rPr>
-                    <w:rFonts w:cs="Arial"/>
-                    <w:szCs w:val="18"/>
-                  </w:rPr>
-                  <w:t>/202</w:t>
-                </w:r>
-                <w:r>
-                  <w:rPr>
-                    <w:rFonts w:cs="Arial"/>
-                    <w:szCs w:val="18"/>
-                  </w:rPr>
-                  <w:t>5</w:t>
+                  <w:t>07/01/2026</w:t>
                 </w:r>
               </w:p>
             </w:tc>
@@ -917,14 +838,13 @@
                 <w:docPart w:val="040C324AC53043D19398B4EE6A36694E"/>
               </w:placeholder>
               <w:dataBinding w:prefixMappings="xmlns:ns0='http://schemas.microsoft.com/office/2006/metadata/properties' xmlns:ns1='http://www.w3.org/2001/XMLSchema-instance' xmlns:ns2='http://schemas.microsoft.com/office/infopath/2007/PartnerControls' xmlns:ns3='a1322699-2fbb-4cce-8aba-176c4fa97253' xmlns:ns4='http://schemas.microsoft.com/sharepoint/v3' xmlns:ns5='http://schemas.microsoft.com/sharepoint/v3/fields' xmlns:ns6='f0ff482e-aa3b-417e-9d65-5f4cb2656651' " w:xpath="/ns0:properties[1]/documentManagement[1]/ns3:Date_approbation[1]" w:storeItemID="{1159403A-C237-488E-8C5E-DABF9FCE7043}"/>
-              <w:date w:fullDate="2025-07-25T00:00:00Z">
+              <w:date w:fullDate="2026-01-07T00:00:00Z">
                 <w:dateFormat w:val="dd/MM/yyyy"/>
                 <w:lid w:val="fr-FR"/>
                 <w:storeMappedDataAs w:val="dateTime"/>
                 <w:calendar w:val="gregorian"/>
               </w:date>
             </w:sdtPr>
-            <w:sdtEndPr/>
             <w:sdtContent>
               <w:p>
                 <w:pPr>
@@ -938,42 +858,7 @@
                     <w:rFonts w:cs="Arial"/>
                     <w:szCs w:val="18"/>
                   </w:rPr>
-                  <w:t>2</w:t>
-                </w:r>
-                <w:r>
-                  <w:rPr>
-                    <w:rFonts w:cs="Arial"/>
-                    <w:szCs w:val="18"/>
-                  </w:rPr>
-                  <w:t>5</w:t>
-                </w:r>
-                <w:r>
-                  <w:rPr>
-                    <w:rFonts w:cs="Arial"/>
-                    <w:szCs w:val="18"/>
-                  </w:rPr>
-                  <w:t>/0</w:t>
-                </w:r>
-                <w:r>
-                  <w:rPr>
-                    <w:rFonts w:cs="Arial"/>
-                    <w:szCs w:val="18"/>
-                  </w:rPr>
-                  <w:t>7</w:t>
-                </w:r>
-                <w:r>
-                  <w:rPr>
-                    <w:rFonts w:cs="Arial"/>
-                    <w:szCs w:val="18"/>
-                  </w:rPr>
-                  <w:t>/202</w:t>
-                </w:r>
-                <w:r>
-                  <w:rPr>
-                    <w:rFonts w:cs="Arial"/>
-                    <w:szCs w:val="18"/>
-                  </w:rPr>
-                  <w:t>5</w:t>
+                  <w:t>07/01/2026</w:t>
                 </w:r>
               </w:p>
             </w:sdtContent>
@@ -1542,6 +1427,129 @@
                 <w:szCs w:val="18"/>
               </w:rPr>
               <w:t>Adaptation à le version 1.1.0 du plugin</w:t>
+            </w:r>
+          </w:p>
+        </w:tc>
+      </w:tr>
+      <w:tr>
+        <w:tc>
+          <w:tcPr>
+            <w:tcW w:w="1135" w:type="dxa"/>
+          </w:tcPr>
+          <w:p>
+            <w:pPr>
+              <w:ind w:firstLine="0"/>
+              <w:rPr>
+                <w:rFonts w:cs="Arial"/>
+                <w:szCs w:val="18"/>
+              </w:rPr>
+            </w:pPr>
+            <w:r>
+              <w:rPr>
+                <w:rFonts w:cs="Arial"/>
+                <w:szCs w:val="18"/>
+              </w:rPr>
+              <w:t xml:space="preserve">     1.2.0</w:t>
+            </w:r>
+          </w:p>
+        </w:tc>
+        <w:sdt>
+          <w:sdtPr>
+            <w:rPr>
+              <w:rFonts w:cs="Arial"/>
+              <w:szCs w:val="18"/>
+            </w:rPr>
+            <w:alias w:val="Date de création"/>
+            <w:tag w:val="_DCDateCreated"/>
+            <w:id w:val="870881841"/>
+            <w:placeholder>
+              <w:docPart w:val="851186605E2C481BA3DFB2F5FC9E595E"/>
+            </w:placeholder>
+            <w:dataBinding w:prefixMappings="xmlns:ns0='http://schemas.microsoft.com/office/2006/metadata/properties' xmlns:ns1='http://www.w3.org/2001/XMLSchema-instance' xmlns:ns2='http://schemas.microsoft.com/office/infopath/2007/PartnerControls' xmlns:ns3='a1322699-2fbb-4cce-8aba-176c4fa97253' xmlns:ns4='http://schemas.microsoft.com/sharepoint/v3' xmlns:ns5='http://schemas.microsoft.com/sharepoint/v3/fields' xmlns:ns6='f0ff482e-aa3b-417e-9d65-5f4cb2656651' " w:xpath="/ns0:properties[1]/documentManagement[1]/ns5:_DCDateCreated[1]" w:storeItemID="{1159403A-C237-488E-8C5E-DABF9FCE7043}"/>
+            <w:date w:fullDate="2026-01-07T00:00:00Z">
+              <w:dateFormat w:val="dd/MM/yyyy"/>
+              <w:lid w:val="fr-FR"/>
+              <w:storeMappedDataAs w:val="dateTime"/>
+              <w:calendar w:val="gregorian"/>
+            </w:date>
+          </w:sdtPr>
+          <w:sdtContent>
+            <w:tc>
+              <w:tcPr>
+                <w:tcW w:w="1417" w:type="dxa"/>
+              </w:tcPr>
+              <w:p>
+                <w:pPr>
+                  <w:ind w:firstLine="0"/>
+                  <w:jc w:val="center"/>
+                  <w:rPr>
+                    <w:rFonts w:cs="Arial"/>
+                    <w:szCs w:val="18"/>
+                  </w:rPr>
+                </w:pPr>
+                <w:r>
+                  <w:rPr>
+                    <w:rFonts w:cs="Arial"/>
+                    <w:szCs w:val="18"/>
+                  </w:rPr>
+                  <w:t>07/01/2026</w:t>
+                </w:r>
+              </w:p>
+            </w:tc>
+          </w:sdtContent>
+        </w:sdt>
+        <w:tc>
+          <w:tcPr>
+            <w:tcW w:w="2552" w:type="dxa"/>
+          </w:tcPr>
+          <w:p>
+            <w:pPr>
+              <w:rPr>
+                <w:rFonts w:cs="Arial"/>
+                <w:szCs w:val="18"/>
+              </w:rPr>
+            </w:pPr>
+            <w:r>
+              <w:rPr>
+                <w:rFonts w:cs="Arial"/>
+                <w:szCs w:val="18"/>
+              </w:rPr>
+              <w:t>Philippe Gallen</w:t>
+            </w:r>
+          </w:p>
+        </w:tc>
+        <w:tc>
+          <w:tcPr>
+            <w:tcW w:w="4994" w:type="dxa"/>
+          </w:tcPr>
+          <w:p>
+            <w:pPr>
+              <w:ind w:firstLine="0"/>
+              <w:rPr>
+                <w:rFonts w:cs="Arial"/>
+                <w:szCs w:val="18"/>
+              </w:rPr>
+            </w:pPr>
+            <w:r>
+              <w:rPr>
+                <w:rFonts w:cs="Arial"/>
+                <w:szCs w:val="18"/>
+              </w:rPr>
+              <w:t>Adaptation à le version 1.</w:t>
+            </w:r>
+            <w:r>
+              <w:rPr>
+                <w:rFonts w:cs="Arial"/>
+                <w:szCs w:val="18"/>
+              </w:rPr>
+              <w:t>2</w:t>
+            </w:r>
+            <w:r>
+              <w:rPr>
+                <w:rFonts w:cs="Arial"/>
+                <w:szCs w:val="18"/>
+              </w:rPr>
+              <w:t>.0 du plugin</w:t>
             </w:r>
           </w:p>
         </w:tc>
@@ -2664,76 +2672,8 @@
         <w:rPr>
           <w:noProof/>
         </w:rPr>
-        <mc:AlternateContent>
-          <mc:Choice Requires="wps">
-            <w:drawing>
-              <wp:anchor distT="0" distB="0" distL="114300" distR="114300" simplePos="0" relativeHeight="251659264" behindDoc="0" locked="0" layoutInCell="1" allowOverlap="1" wp14:anchorId="4EC5DF42" wp14:editId="6376BABE">
-                <wp:simplePos x="0" y="0"/>
-                <wp:positionH relativeFrom="column">
-                  <wp:posOffset>1451610</wp:posOffset>
-                </wp:positionH>
-                <wp:positionV relativeFrom="paragraph">
-                  <wp:posOffset>299085</wp:posOffset>
-                </wp:positionV>
-                <wp:extent cx="1076325" cy="95250"/>
-                <wp:effectExtent l="0" t="0" r="28575" b="19050"/>
-                <wp:wrapNone/>
-                <wp:docPr id="13" name="Rectangle 13"/>
-                <wp:cNvGraphicFramePr/>
-                <a:graphic xmlns:a="http://schemas.openxmlformats.org/drawingml/2006/main">
-                  <a:graphicData uri="http://schemas.microsoft.com/office/word/2010/wordprocessingShape">
-                    <wps:wsp>
-                      <wps:cNvSpPr/>
-                      <wps:spPr>
-                        <a:xfrm>
-                          <a:off x="0" y="0"/>
-                          <a:ext cx="1076325" cy="95250"/>
-                        </a:xfrm>
-                        <a:prstGeom prst="rect">
-                          <a:avLst/>
-                        </a:prstGeom>
-                      </wps:spPr>
-                      <wps:style>
-                        <a:lnRef idx="2">
-                          <a:schemeClr val="accent1">
-                            <a:shade val="50000"/>
-                          </a:schemeClr>
-                        </a:lnRef>
-                        <a:fillRef idx="1">
-                          <a:schemeClr val="accent1"/>
-                        </a:fillRef>
-                        <a:effectRef idx="0">
-                          <a:schemeClr val="accent1"/>
-                        </a:effectRef>
-                        <a:fontRef idx="minor">
-                          <a:schemeClr val="lt1"/>
-                        </a:fontRef>
-                      </wps:style>
-                      <wps:bodyPr rot="0" spcFirstLastPara="0" vertOverflow="overflow" horzOverflow="overflow" vert="horz" wrap="square" lIns="91440" tIns="45720" rIns="91440" bIns="45720" numCol="1" spcCol="0" rtlCol="0" fromWordArt="0" anchor="ctr" anchorCtr="0" forceAA="0" compatLnSpc="1">
-                        <a:prstTxWarp prst="textNoShape">
-                          <a:avLst/>
-                        </a:prstTxWarp>
-                        <a:noAutofit/>
-                      </wps:bodyPr>
-                    </wps:wsp>
-                  </a:graphicData>
-                </a:graphic>
-              </wp:anchor>
-            </w:drawing>
-          </mc:Choice>
-          <mc:Fallback>
-            <w:pict>
-              <v:rect w14:anchorId="642191C5" id="Rectangle 13" o:spid="_x0000_s1026" style="position:absolute;margin-left:114.3pt;margin-top:23.55pt;width:84.75pt;height:7.5pt;z-index:251659264;visibility:visible;mso-wrap-style:square;mso-wrap-distance-left:9pt;mso-wrap-distance-top:0;mso-wrap-distance-right:9pt;mso-wrap-distance-bottom:0;mso-position-horizontal:absolute;mso-position-horizontal-relative:text;mso-position-vertical:absolute;mso-position-vertical-relative:text;v-text-anchor:middle" o:gfxdata="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" fillcolor="#4f81bd [3204]" strokecolor="#243f60 [1604]" strokeweight="2pt"/>
-            </w:pict>
-          </mc:Fallback>
-        </mc:AlternateContent>
-      </w:r>
-      <w:r>
-        <w:rPr>
-          <w:noProof/>
-        </w:rPr>
         <w:drawing>
-          <wp:inline distT="0" distB="0" distL="0" distR="0" wp14:anchorId="21600B28" wp14:editId="7E86AA32">
+          <wp:inline distT="0" distB="0" distL="0" distR="0" wp14:anchorId="21600B28" wp14:editId="1B0A71A5">
             <wp:extent cx="6253480" cy="1913890"/>
             <wp:effectExtent l="0" t="0" r="0" b="0"/>
             <wp:docPr id="1" name="Image 1"/>
@@ -3020,13 +2960,15 @@
       </w:pPr>
       <w:r>
         <w:rPr>
-          <w:noProof/>
+          <w:rFonts w:cs="Arial"/>
+          <w:sz w:val="16"/>
+          <w:szCs w:val="16"/>
         </w:rPr>
         <w:drawing>
-          <wp:inline distT="0" distB="0" distL="0" distR="0" wp14:anchorId="5D2FE10B" wp14:editId="66909340">
-            <wp:extent cx="6253480" cy="2162810"/>
-            <wp:effectExtent l="0" t="0" r="0" b="8890"/>
-            <wp:docPr id="7" name="Image 7"/>
+          <wp:inline distT="0" distB="0" distL="0" distR="0" wp14:anchorId="67809BF5" wp14:editId="16F38248">
+            <wp:extent cx="4826000" cy="1668778"/>
+            <wp:effectExtent l="0" t="0" r="0" b="8255"/>
+            <wp:docPr id="5" name="Image 5"/>
             <wp:cNvGraphicFramePr>
               <a:graphicFrameLocks xmlns:a="http://schemas.openxmlformats.org/drawingml/2006/main" noChangeAspect="1"/>
             </wp:cNvGraphicFramePr>
@@ -3046,7 +2988,7 @@
                   <pic:spPr>
                     <a:xfrm>
                       <a:off x="0" y="0"/>
-                      <a:ext cx="6253480" cy="2162810"/>
+                      <a:ext cx="4948598" cy="1711171"/>
                     </a:xfrm>
                     <a:prstGeom prst="rect">
                       <a:avLst/>
@@ -3401,10 +3343,10 @@
           <w:noProof/>
         </w:rPr>
         <w:drawing>
-          <wp:inline distT="0" distB="0" distL="0" distR="0" wp14:anchorId="53A170D0" wp14:editId="671D5D1B">
-            <wp:extent cx="685800" cy="180210"/>
+          <wp:inline distT="0" distB="0" distL="0" distR="0" wp14:anchorId="6DFCFFE0" wp14:editId="6C93DF9E">
+            <wp:extent cx="876300" cy="142343"/>
             <wp:effectExtent l="0" t="0" r="0" b="0"/>
-            <wp:docPr id="36" name="Image 36"/>
+            <wp:docPr id="6" name="Image 6"/>
             <wp:cNvGraphicFramePr>
               <a:graphicFrameLocks xmlns:a="http://schemas.openxmlformats.org/drawingml/2006/main" noChangeAspect="1"/>
             </wp:cNvGraphicFramePr>
@@ -3412,17 +3354,11 @@
               <a:graphicData uri="http://schemas.openxmlformats.org/drawingml/2006/picture">
                 <pic:pic xmlns:pic="http://schemas.openxmlformats.org/drawingml/2006/picture">
                   <pic:nvPicPr>
-                    <pic:cNvPr id="36" name="Image 36"/>
+                    <pic:cNvPr id="1" name=""/>
                     <pic:cNvPicPr/>
                   </pic:nvPicPr>
                   <pic:blipFill>
-                    <a:blip r:embed="rId20">
-                      <a:extLst>
-                        <a:ext uri="{28A0092B-C50C-407E-A947-70E740481C1C}">
-                          <a14:useLocalDpi xmlns:a14="http://schemas.microsoft.com/office/drawing/2010/main" val="0"/>
-                        </a:ext>
-                      </a:extLst>
-                    </a:blip>
+                    <a:blip r:embed="rId20"/>
                     <a:stretch>
                       <a:fillRect/>
                     </a:stretch>
@@ -3430,7 +3366,7 @@
                   <pic:spPr>
                     <a:xfrm>
                       <a:off x="0" y="0"/>
-                      <a:ext cx="695986" cy="182887"/>
+                      <a:ext cx="918353" cy="149174"/>
                     </a:xfrm>
                     <a:prstGeom prst="rect">
                       <a:avLst/>
@@ -3446,7 +3382,10 @@
         <w:t xml:space="preserve"> </w:t>
       </w:r>
       <w:r>
-        <w:t>valide les modifications faites dans l’outil</w:t>
+        <w:t>valide les modifications faites dans l</w:t>
+      </w:r>
+      <w:r>
+        <w:t>a couche du projet. Pour répercuter les modifications dans la BDUni il faut sauvegarder avec le plugin Espace Collaboratif IGN.</w:t>
       </w:r>
     </w:p>
     <w:p>
@@ -3566,6 +3505,264 @@
       <w:r>
         <w:t>limite les actions aux seuls tronçons de la commune indiquée (chemin le plus court, même nom …)</w:t>
       </w:r>
+    </w:p>
+    <w:p>
+      <w:pPr>
+        <w:spacing w:before="0" w:after="200" w:line="276" w:lineRule="auto"/>
+        <w:jc w:val="left"/>
+      </w:pPr>
+      <w:r>
+        <w:rPr>
+          <w:noProof/>
+        </w:rPr>
+        <mc:AlternateContent>
+          <mc:Choice Requires="wps">
+            <w:drawing>
+              <wp:anchor distT="0" distB="0" distL="114300" distR="114300" simplePos="0" relativeHeight="251663360" behindDoc="0" locked="0" layoutInCell="1" allowOverlap="1" wp14:anchorId="7B3C7EC4" wp14:editId="4850C207">
+                <wp:simplePos x="0" y="0"/>
+                <wp:positionH relativeFrom="column">
+                  <wp:posOffset>715010</wp:posOffset>
+                </wp:positionH>
+                <wp:positionV relativeFrom="paragraph">
+                  <wp:posOffset>220557</wp:posOffset>
+                </wp:positionV>
+                <wp:extent cx="82127" cy="128058"/>
+                <wp:effectExtent l="0" t="0" r="51435" b="62865"/>
+                <wp:wrapNone/>
+                <wp:docPr id="17" name="Connecteur droit avec flèche 17"/>
+                <wp:cNvGraphicFramePr/>
+                <a:graphic xmlns:a="http://schemas.openxmlformats.org/drawingml/2006/main">
+                  <a:graphicData uri="http://schemas.microsoft.com/office/word/2010/wordprocessingShape">
+                    <wps:wsp>
+                      <wps:cNvCnPr/>
+                      <wps:spPr>
+                        <a:xfrm>
+                          <a:off x="0" y="0"/>
+                          <a:ext cx="82127" cy="128058"/>
+                        </a:xfrm>
+                        <a:prstGeom prst="straightConnector1">
+                          <a:avLst/>
+                        </a:prstGeom>
+                        <a:ln>
+                          <a:tailEnd type="triangle"/>
+                        </a:ln>
+                      </wps:spPr>
+                      <wps:style>
+                        <a:lnRef idx="1">
+                          <a:schemeClr val="accent1"/>
+                        </a:lnRef>
+                        <a:fillRef idx="0">
+                          <a:schemeClr val="accent1"/>
+                        </a:fillRef>
+                        <a:effectRef idx="0">
+                          <a:schemeClr val="accent1"/>
+                        </a:effectRef>
+                        <a:fontRef idx="minor">
+                          <a:schemeClr val="tx1"/>
+                        </a:fontRef>
+                      </wps:style>
+                      <wps:bodyPr/>
+                    </wps:wsp>
+                  </a:graphicData>
+                </a:graphic>
+                <wp14:sizeRelH relativeFrom="margin">
+                  <wp14:pctWidth>0</wp14:pctWidth>
+                </wp14:sizeRelH>
+                <wp14:sizeRelV relativeFrom="margin">
+                  <wp14:pctHeight>0</wp14:pctHeight>
+                </wp14:sizeRelV>
+              </wp:anchor>
+            </w:drawing>
+          </mc:Choice>
+          <mc:Fallback>
+            <w:pict>
+              <v:shapetype w14:anchorId="44B56B73" id="_x0000_t32" coordsize="21600,21600" o:spt="32" o:oned="t" path="m,l21600,21600e" filled="f">
+                <v:path arrowok="t" fillok="f" o:connecttype="none"/>
+                <o:lock v:ext="edit" shapetype="t"/>
+              </v:shapetype>
+              <v:shape id="Connecteur droit avec flèche 17" o:spid="_x0000_s1026" type="#_x0000_t32" style="position:absolute;margin-left:56.3pt;margin-top:17.35pt;width:6.45pt;height:10.1pt;z-index:251663360;visibility:visible;mso-wrap-style:square;mso-width-percent:0;mso-height-percent:0;mso-wrap-distance-left:9pt;mso-wrap-distance-top:0;mso-wrap-distance-right:9pt;mso-wrap-distance-bottom:0;mso-position-horizontal:absolute;mso-position-horizontal-relative:text;mso-position-vertical:absolute;mso-position-vertical-relative:text;mso-width-percent:0;mso-height-percent:0;mso-width-relative:margin;mso-height-relative:margin" o:gfxdata="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" strokecolor="#4579b8 [3044]">
+                <v:stroke endarrow="block"/>
+              </v:shape>
+            </w:pict>
+          </mc:Fallback>
+        </mc:AlternateContent>
+      </w:r>
+      <w:r>
+        <w:drawing>
+          <wp:inline distT="0" distB="0" distL="0" distR="0" wp14:anchorId="142FFCA5" wp14:editId="0FFC00C3">
+            <wp:extent cx="1552792" cy="219106"/>
+            <wp:effectExtent l="0" t="0" r="0" b="9525"/>
+            <wp:docPr id="14" name="Image 14"/>
+            <wp:cNvGraphicFramePr>
+              <a:graphicFrameLocks xmlns:a="http://schemas.openxmlformats.org/drawingml/2006/main" noChangeAspect="1"/>
+            </wp:cNvGraphicFramePr>
+            <a:graphic xmlns:a="http://schemas.openxmlformats.org/drawingml/2006/main">
+              <a:graphicData uri="http://schemas.openxmlformats.org/drawingml/2006/picture">
+                <pic:pic xmlns:pic="http://schemas.openxmlformats.org/drawingml/2006/picture">
+                  <pic:nvPicPr>
+                    <pic:cNvPr id="1" name=""/>
+                    <pic:cNvPicPr/>
+                  </pic:nvPicPr>
+                  <pic:blipFill>
+                    <a:blip r:embed="rId23"/>
+                    <a:stretch>
+                      <a:fillRect/>
+                    </a:stretch>
+                  </pic:blipFill>
+                  <pic:spPr>
+                    <a:xfrm>
+                      <a:off x="0" y="0"/>
+                      <a:ext cx="1552792" cy="219106"/>
+                    </a:xfrm>
+                    <a:prstGeom prst="rect">
+                      <a:avLst/>
+                    </a:prstGeom>
+                  </pic:spPr>
+                </pic:pic>
+              </a:graphicData>
+            </a:graphic>
+          </wp:inline>
+        </w:drawing>
+      </w:r>
+      <w:r>
+        <w:t xml:space="preserve"> </w:t>
+      </w:r>
+    </w:p>
+    <w:p>
+      <w:pPr>
+        <w:spacing w:before="0" w:after="200" w:line="276" w:lineRule="auto"/>
+        <w:ind w:firstLine="708"/>
+        <w:jc w:val="left"/>
+      </w:pPr>
+      <w:r>
+        <w:rPr>
+          <w:noProof/>
+        </w:rPr>
+        <mc:AlternateContent>
+          <mc:Choice Requires="wps">
+            <w:drawing>
+              <wp:anchor distT="45720" distB="45720" distL="114300" distR="114300" simplePos="0" relativeHeight="251665408" behindDoc="0" locked="0" layoutInCell="1" allowOverlap="1" wp14:anchorId="21405818" wp14:editId="4023154C">
+                <wp:simplePos x="0" y="0"/>
+                <wp:positionH relativeFrom="column">
+                  <wp:align>center</wp:align>
+                </wp:positionH>
+                <wp:positionV relativeFrom="paragraph">
+                  <wp:posOffset>182880</wp:posOffset>
+                </wp:positionV>
+                <wp:extent cx="2360930" cy="1404620"/>
+                <wp:effectExtent l="0" t="0" r="0" b="8255"/>
+                <wp:wrapSquare wrapText="bothSides"/>
+                <wp:docPr id="217" name="Zone de texte 2"/>
+                <wp:cNvGraphicFramePr>
+                  <a:graphicFrameLocks xmlns:a="http://schemas.openxmlformats.org/drawingml/2006/main"/>
+                </wp:cNvGraphicFramePr>
+                <a:graphic xmlns:a="http://schemas.openxmlformats.org/drawingml/2006/main">
+                  <a:graphicData uri="http://schemas.microsoft.com/office/word/2010/wordprocessingShape">
+                    <wps:wsp>
+                      <wps:cNvSpPr txBox="1">
+                        <a:spLocks noChangeArrowheads="1"/>
+                      </wps:cNvSpPr>
+                      <wps:spPr bwMode="auto">
+                        <a:xfrm>
+                          <a:off x="0" y="0"/>
+                          <a:ext cx="2360930" cy="1404620"/>
+                        </a:xfrm>
+                        <a:prstGeom prst="rect">
+                          <a:avLst/>
+                        </a:prstGeom>
+                        <a:solidFill>
+                          <a:srgbClr val="FFFFFF"/>
+                        </a:solidFill>
+                        <a:ln w="9525">
+                          <a:noFill/>
+                          <a:miter lim="800000"/>
+                          <a:headEnd/>
+                          <a:tailEnd/>
+                        </a:ln>
+                      </wps:spPr>
+                      <wps:txbx>
+                        <w:txbxContent>
+                          <w:p>
+                            <w:r>
+                              <w:t>A l’ouverture de l’outil il y a une vérification de la présence dans le projet des couches nécessaires. Afficher l’état du modèle permet de vérifier les permissions sur chaque attribut. Ces permissions sont définies dans le projet en fonction des guichets en saisie directe dans la BDTOPO.</w:t>
+                            </w:r>
+                          </w:p>
+                        </w:txbxContent>
+                      </wps:txbx>
+                      <wps:bodyPr rot="0" vert="horz" wrap="square" lIns="91440" tIns="45720" rIns="91440" bIns="45720" anchor="t" anchorCtr="0">
+                        <a:spAutoFit/>
+                      </wps:bodyPr>
+                    </wps:wsp>
+                  </a:graphicData>
+                </a:graphic>
+                <wp14:sizeRelH relativeFrom="margin">
+                  <wp14:pctWidth>40000</wp14:pctWidth>
+                </wp14:sizeRelH>
+                <wp14:sizeRelV relativeFrom="margin">
+                  <wp14:pctHeight>20000</wp14:pctHeight>
+                </wp14:sizeRelV>
+              </wp:anchor>
+            </w:drawing>
+          </mc:Choice>
+          <mc:Fallback>
+            <w:pict>
+              <v:shapetype w14:anchorId="21405818" id="_x0000_t202" coordsize="21600,21600" o:spt="202" path="m,l,21600r21600,l21600,xe">
+                <v:stroke joinstyle="miter"/>
+                <v:path gradientshapeok="t" o:connecttype="rect"/>
+              </v:shapetype>
+              <v:shape id="Zone de texte 2" o:spid="_x0000_s1026" type="#_x0000_t202" style="position:absolute;left:0;text-align:left;margin-left:0;margin-top:14.4pt;width:185.9pt;height:110.6pt;z-index:251665408;visibility:visible;mso-wrap-style:square;mso-width-percent:400;mso-height-percent:200;mso-wrap-distance-left:9pt;mso-wrap-distance-top:3.6pt;mso-wrap-distance-right:9pt;mso-wrap-distance-bottom:3.6pt;mso-position-horizontal:center;mso-position-horizontal-relative:text;mso-position-vertical:absolute;mso-position-vertical-relative:text;mso-width-percent:400;mso-height-percent:200;mso-width-relative:margin;mso-height-relative:margin;v-text-anchor:top" o:gfxdata="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" stroked="f">
+                <v:textbox style="mso-fit-shape-to-text:t">
+                  <w:txbxContent>
+                    <w:p>
+                      <w:r>
+                        <w:t>A l’ouverture de l’outil il y a une vérification de la présence dans le projet des couches nécessaires. Afficher l’état du modèle permet de vérifier les permissions sur chaque attribut. Ces permissions sont définies dans le projet en fonction des guichets en saisie directe dans la BDTOPO.</w:t>
+                      </w:r>
+                    </w:p>
+                  </w:txbxContent>
+                </v:textbox>
+                <w10:wrap type="square"/>
+              </v:shape>
+            </w:pict>
+          </mc:Fallback>
+        </mc:AlternateContent>
+      </w:r>
+      <w:r>
+        <w:drawing>
+          <wp:inline distT="0" distB="0" distL="0" distR="0" wp14:anchorId="564438CE" wp14:editId="5F8F47FA">
+            <wp:extent cx="859366" cy="1428155"/>
+            <wp:effectExtent l="0" t="0" r="0" b="635"/>
+            <wp:docPr id="15" name="Image 15"/>
+            <wp:cNvGraphicFramePr>
+              <a:graphicFrameLocks xmlns:a="http://schemas.openxmlformats.org/drawingml/2006/main" noChangeAspect="1"/>
+            </wp:cNvGraphicFramePr>
+            <a:graphic xmlns:a="http://schemas.openxmlformats.org/drawingml/2006/main">
+              <a:graphicData uri="http://schemas.openxmlformats.org/drawingml/2006/picture">
+                <pic:pic xmlns:pic="http://schemas.openxmlformats.org/drawingml/2006/picture">
+                  <pic:nvPicPr>
+                    <pic:cNvPr id="1" name=""/>
+                    <pic:cNvPicPr/>
+                  </pic:nvPicPr>
+                  <pic:blipFill>
+                    <a:blip r:embed="rId24"/>
+                    <a:stretch>
+                      <a:fillRect/>
+                    </a:stretch>
+                  </pic:blipFill>
+                  <pic:spPr>
+                    <a:xfrm>
+                      <a:off x="0" y="0"/>
+                      <a:ext cx="865888" cy="1438993"/>
+                    </a:xfrm>
+                    <a:prstGeom prst="rect">
+                      <a:avLst/>
+                    </a:prstGeom>
+                  </pic:spPr>
+                </pic:pic>
+              </a:graphicData>
+            </a:graphic>
+          </wp:inline>
+        </w:drawing>
+      </w:r>
       <w:r>
         <w:br w:type="page"/>
       </w:r>
@@ -3589,7 +3786,6 @@
       <w:bookmarkEnd w:id="8"/>
       <w:bookmarkEnd w:id="9"/>
       <w:r>
-        <w:lastRenderedPageBreak/>
         <w:t>Mode de s</w:t>
       </w:r>
       <w:r>
@@ -3919,7 +4115,7 @@
                     <pic:cNvPicPr/>
                   </pic:nvPicPr>
                   <pic:blipFill>
-                    <a:blip r:embed="rId23">
+                    <a:blip r:embed="rId25">
                       <a:extLst>
                         <a:ext uri="{28A0092B-C50C-407E-A947-70E740481C1C}">
                           <a14:useLocalDpi xmlns:a14="http://schemas.microsoft.com/office/drawing/2010/main" val="0"/>
@@ -4015,7 +4211,7 @@
                     <pic:cNvPicPr/>
                   </pic:nvPicPr>
                   <pic:blipFill>
-                    <a:blip r:embed="rId24">
+                    <a:blip r:embed="rId26">
                       <a:extLst>
                         <a:ext uri="{28A0092B-C50C-407E-A947-70E740481C1C}">
                           <a14:useLocalDpi xmlns:a14="http://schemas.microsoft.com/office/drawing/2010/main" val="0"/>
@@ -4078,7 +4274,6 @@
         <w:rPr>
           <w:noProof/>
         </w:rPr>
-        <w:lastRenderedPageBreak/>
         <mc:AlternateContent>
           <mc:Choice Requires="wps">
             <w:drawing>
@@ -4305,7 +4500,7 @@
                     <pic:cNvPicPr/>
                   </pic:nvPicPr>
                   <pic:blipFill>
-                    <a:blip r:embed="rId25"/>
+                    <a:blip r:embed="rId27"/>
                     <a:stretch>
                       <a:fillRect/>
                     </a:stretch>
@@ -4357,7 +4552,7 @@
                     <pic:cNvPicPr/>
                   </pic:nvPicPr>
                   <pic:blipFill>
-                    <a:blip r:embed="rId26">
+                    <a:blip r:embed="rId28">
                       <a:extLst>
                         <a:ext uri="{28A0092B-C50C-407E-A947-70E740481C1C}">
                           <a14:useLocalDpi xmlns:a14="http://schemas.microsoft.com/office/drawing/2010/main" val="0"/>
@@ -4439,7 +4634,7 @@
                     <pic:cNvPicPr/>
                   </pic:nvPicPr>
                   <pic:blipFill>
-                    <a:blip r:embed="rId27"/>
+                    <a:blip r:embed="rId29"/>
                     <a:stretch>
                       <a:fillRect/>
                     </a:stretch>
@@ -4461,7 +4656,6 @@
       </w:r>
     </w:p>
     <w:p/>
-    <w:bookmarkStart w:id="16" w:name="_Toc204335115"/>
     <w:p>
       <w:pPr>
         <w:pStyle w:val="Titre1"/>
@@ -4470,6 +4664,7 @@
           <w:numId w:val="2"/>
         </w:numPr>
       </w:pPr>
+      <w:bookmarkStart w:id="16" w:name="_Toc204335115"/>
       <w:r>
         <w:rPr>
           <w:noProof/>
@@ -4551,7 +4746,7 @@
                                           <pic:cNvPicPr/>
                                         </pic:nvPicPr>
                                         <pic:blipFill>
-                                          <a:blip r:embed="rId28"/>
+                                          <a:blip r:embed="rId30"/>
                                           <a:stretch>
                                             <a:fillRect/>
                                           </a:stretch>
@@ -4602,26 +4797,13 @@
           </mc:Choice>
           <mc:Fallback>
             <w:pict>
-              <v:roundrect w14:anchorId="7BF25F8A" id="Forme automatique 2" o:spid="_x0000_s1026" style="position:absolute;left:0;text-align:left;margin-left:133.6pt;margin-top:461pt;width:90.55pt;height:358.1pt;rotation:90;z-index:251662336;visibility:visible;mso-wrap-style:square;mso-width-percent:0;mso-height-percent:0;mso-wrap-distance-left:10.8pt;mso-wrap-distance-top:7.2pt;mso-wrap-distance-right:10.8pt;mso-wrap-distance-bottom:7.2pt;mso-position-horizontal:absolute;mso-position-horizontal-relative:margin;mso-position-vertical:absolute;mso-position-vertical-relative:margin;mso-width-percent:0;mso-height-percent:0;mso-width-relative:margin;mso-height-relative:margin;v-text-anchor:middle" arcsize="8541f" o:gfxdata="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" o:allowincell="f" fillcolor="#da4232" stroked="f">
+              <v:roundrect w14:anchorId="7BF25F8A" id="Forme automatique 2" o:spid="_x0000_s1027" style="position:absolute;left:0;text-align:left;margin-left:133.6pt;margin-top:461pt;width:90.55pt;height:358.1pt;rotation:90;z-index:251662336;visibility:visible;mso-wrap-style:square;mso-width-percent:0;mso-height-percent:0;mso-wrap-distance-left:10.8pt;mso-wrap-distance-top:7.2pt;mso-wrap-distance-right:10.8pt;mso-wrap-distance-bottom:7.2pt;mso-position-horizontal:absolute;mso-position-horizontal-relative:margin;mso-position-vertical:absolute;mso-position-vertical-relative:margin;mso-width-percent:0;mso-height-percent:0;mso-width-relative:margin;mso-height-relative:margin;v-text-anchor:middle" arcsize="8541f" o:gfxdata="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" o:allowincell="f" fillcolor="#da4232" stroked="f">
                 <v:textbox>
                   <w:txbxContent>
                     <w:p>
                       <w:r>
-                        <w:t xml:space="preserve">Attention : seule la base client est modifiée. Pour envoyer les modifications sur le serveur </w:t>
+                        <w:t>Attention : seule la base client est modifiée. Pour envoyer les modifications sur le serveur BDUni il faut le faire par l’intermédiaire du plugin espace collaboratif IGN, en cliquant sur l’enregistrement de la couche (disquette):</w:t>
                       </w:r>
-                      <w:proofErr w:type="spellStart"/>
-                      <w:r>
-                        <w:t>BDUni</w:t>
-                      </w:r>
-                      <w:proofErr w:type="spellEnd"/>
-                      <w:r>
-                        <w:t xml:space="preserve"> il faut le faire par l’intermédiaire du plugin espace collaboratif IGN, en cliquant sur l’enregistrement de la couche (disquette</w:t>
-                      </w:r>
-                      <w:proofErr w:type="gramStart"/>
-                      <w:r>
-                        <w:t>):</w:t>
-                      </w:r>
-                      <w:proofErr w:type="gramEnd"/>
                     </w:p>
                     <w:p>
                       <w:pPr>
@@ -4655,7 +4837,7 @@
                                     <pic:cNvPicPr/>
                                   </pic:nvPicPr>
                                   <pic:blipFill>
-                                    <a:blip r:embed="rId29"/>
+                                    <a:blip r:embed="rId30"/>
                                     <a:stretch>
                                       <a:fillRect/>
                                     </a:stretch>
@@ -4727,7 +4909,7 @@
                     <pic:cNvPicPr/>
                   </pic:nvPicPr>
                   <pic:blipFill>
-                    <a:blip r:embed="rId30"/>
+                    <a:blip r:embed="rId31"/>
                     <a:stretch>
                       <a:fillRect/>
                     </a:stretch>
@@ -4779,7 +4961,7 @@
                     <pic:cNvPicPr/>
                   </pic:nvPicPr>
                   <pic:blipFill>
-                    <a:blip r:embed="rId31"/>
+                    <a:blip r:embed="rId32"/>
                     <a:stretch>
                       <a:fillRect/>
                     </a:stretch>
@@ -4875,7 +5057,6 @@
         <w:rPr>
           <w:highlight w:val="yellow"/>
         </w:rPr>
-        <w:lastRenderedPageBreak/>
         <w:t>IMPORTANT</w:t>
       </w:r>
       <w:r>
@@ -4968,7 +5149,7 @@
                     <pic:cNvPicPr/>
                   </pic:nvPicPr>
                   <pic:blipFill>
-                    <a:blip r:embed="rId32">
+                    <a:blip r:embed="rId33">
                       <a:extLst>
                         <a:ext uri="{28A0092B-C50C-407E-A947-70E740481C1C}">
                           <a14:useLocalDpi xmlns:a14="http://schemas.microsoft.com/office/drawing/2010/main" val="0"/>
@@ -5044,7 +5225,7 @@
                     <pic:cNvPicPr/>
                   </pic:nvPicPr>
                   <pic:blipFill>
-                    <a:blip r:embed="rId33">
+                    <a:blip r:embed="rId34">
                       <a:extLst>
                         <a:ext uri="{28A0092B-C50C-407E-A947-70E740481C1C}">
                           <a14:useLocalDpi xmlns:a14="http://schemas.microsoft.com/office/drawing/2010/main" val="0"/>
@@ -5088,113 +5269,6 @@
             <wp:extent cx="4114800" cy="2864734"/>
             <wp:effectExtent l="0" t="0" r="0" b="0"/>
             <wp:docPr id="3" name="Image 3"/>
-            <wp:cNvGraphicFramePr>
-              <a:graphicFrameLocks xmlns:a="http://schemas.openxmlformats.org/drawingml/2006/main" noChangeAspect="1"/>
-            </wp:cNvGraphicFramePr>
-            <a:graphic xmlns:a="http://schemas.openxmlformats.org/drawingml/2006/main">
-              <a:graphicData uri="http://schemas.openxmlformats.org/drawingml/2006/picture">
-                <pic:pic xmlns:pic="http://schemas.openxmlformats.org/drawingml/2006/picture">
-                  <pic:nvPicPr>
-                    <pic:cNvPr id="3" name="Image 3"/>
-                    <pic:cNvPicPr/>
-                  </pic:nvPicPr>
-                  <pic:blipFill>
-                    <a:blip r:embed="rId34">
-                      <a:extLst>
-                        <a:ext uri="{28A0092B-C50C-407E-A947-70E740481C1C}">
-                          <a14:useLocalDpi xmlns:a14="http://schemas.microsoft.com/office/drawing/2010/main" val="0"/>
-                        </a:ext>
-                      </a:extLst>
-                    </a:blip>
-                    <a:stretch>
-                      <a:fillRect/>
-                    </a:stretch>
-                  </pic:blipFill>
-                  <pic:spPr>
-                    <a:xfrm>
-                      <a:off x="0" y="0"/>
-                      <a:ext cx="4123475" cy="2870774"/>
-                    </a:xfrm>
-                    <a:prstGeom prst="rect">
-                      <a:avLst/>
-                    </a:prstGeom>
-                  </pic:spPr>
-                </pic:pic>
-              </a:graphicData>
-            </a:graphic>
-          </wp:inline>
-        </w:drawing>
-      </w:r>
-    </w:p>
-    <w:p>
-      <w:r>
-        <w:tab/>
-      </w:r>
-    </w:p>
-    <w:p>
-      <w:r>
-        <w:t>Cette boite permet de suivre l’évolution des différentes versions ainsi que d’afficher cette documentation.</w:t>
-      </w:r>
-    </w:p>
-    <w:p/>
-    <w:p/>
-    <w:p/>
-    <w:p/>
-    <w:p/>
-    <w:p/>
-    <w:p/>
-    <w:p/>
-    <w:p/>
-    <w:p/>
-    <w:p/>
-    <w:p>
-      <w:pPr>
-        <w:pStyle w:val="Titre1"/>
-      </w:pPr>
-      <w:bookmarkStart w:id="18" w:name="_Toc204335117"/>
-      <w:r>
-        <w:lastRenderedPageBreak/>
-        <w:t>Annexes</w:t>
-      </w:r>
-      <w:bookmarkEnd w:id="18"/>
-    </w:p>
-    <w:p/>
-    <w:p/>
-    <w:p>
-      <w:pPr>
-        <w:pStyle w:val="Titre2"/>
-      </w:pPr>
-      <w:bookmarkStart w:id="19" w:name="_Toc204335118"/>
-      <w:r>
-        <w:t>Installation d’openpyxl</w:t>
-      </w:r>
-      <w:bookmarkEnd w:id="19"/>
-    </w:p>
-    <w:p/>
-    <w:p>
-      <w:r>
-        <w:t>Ouvrir l’invite de commande, se placer dans le répertoire « bin » de l’installation de QGIS :</w:t>
-      </w:r>
-    </w:p>
-    <w:p>
-      <w:r>
-        <w:t xml:space="preserve">Exemple : </w:t>
-      </w:r>
-    </w:p>
-    <w:p/>
-    <w:p>
-      <w:pPr>
-        <w:jc w:val="center"/>
-      </w:pPr>
-      <w:r>
-        <w:rPr>
-          <w:noProof/>
-        </w:rPr>
-        <w:drawing>
-          <wp:inline distT="0" distB="0" distL="0" distR="0" wp14:anchorId="17F8BEC4" wp14:editId="293342A7">
-            <wp:extent cx="4661941" cy="1399426"/>
-            <wp:effectExtent l="0" t="0" r="5715" b="0"/>
-            <wp:docPr id="16" name="Image 16"/>
             <wp:cNvGraphicFramePr>
               <a:graphicFrameLocks xmlns:a="http://schemas.openxmlformats.org/drawingml/2006/main" noChangeAspect="1"/>
             </wp:cNvGraphicFramePr>
@@ -5220,6 +5294,112 @@
                   <pic:spPr>
                     <a:xfrm>
                       <a:off x="0" y="0"/>
+                      <a:ext cx="4123475" cy="2870774"/>
+                    </a:xfrm>
+                    <a:prstGeom prst="rect">
+                      <a:avLst/>
+                    </a:prstGeom>
+                  </pic:spPr>
+                </pic:pic>
+              </a:graphicData>
+            </a:graphic>
+          </wp:inline>
+        </w:drawing>
+      </w:r>
+    </w:p>
+    <w:p>
+      <w:r>
+        <w:tab/>
+      </w:r>
+    </w:p>
+    <w:p>
+      <w:r>
+        <w:t>Cette boite permet de suivre l’évolution des différentes versions ainsi que d’afficher cette documentation.</w:t>
+      </w:r>
+    </w:p>
+    <w:p/>
+    <w:p/>
+    <w:p/>
+    <w:p/>
+    <w:p/>
+    <w:p/>
+    <w:p/>
+    <w:p/>
+    <w:p/>
+    <w:p/>
+    <w:p/>
+    <w:p>
+      <w:pPr>
+        <w:pStyle w:val="Titre1"/>
+      </w:pPr>
+      <w:bookmarkStart w:id="18" w:name="_Toc204335117"/>
+      <w:r>
+        <w:t>Annexes</w:t>
+      </w:r>
+      <w:bookmarkEnd w:id="18"/>
+    </w:p>
+    <w:p/>
+    <w:p/>
+    <w:p>
+      <w:pPr>
+        <w:pStyle w:val="Titre2"/>
+      </w:pPr>
+      <w:bookmarkStart w:id="19" w:name="_Toc204335118"/>
+      <w:r>
+        <w:t>Installation d’openpyxl</w:t>
+      </w:r>
+      <w:bookmarkEnd w:id="19"/>
+    </w:p>
+    <w:p/>
+    <w:p>
+      <w:r>
+        <w:t>Ouvrir l’invite de commande, se placer dans le répertoire « bin » de l’installation de QGIS :</w:t>
+      </w:r>
+    </w:p>
+    <w:p>
+      <w:r>
+        <w:t xml:space="preserve">Exemple : </w:t>
+      </w:r>
+    </w:p>
+    <w:p/>
+    <w:p>
+      <w:pPr>
+        <w:jc w:val="center"/>
+      </w:pPr>
+      <w:r>
+        <w:rPr>
+          <w:noProof/>
+        </w:rPr>
+        <w:drawing>
+          <wp:inline distT="0" distB="0" distL="0" distR="0" wp14:anchorId="17F8BEC4" wp14:editId="293342A7">
+            <wp:extent cx="4661941" cy="1399426"/>
+            <wp:effectExtent l="0" t="0" r="5715" b="0"/>
+            <wp:docPr id="16" name="Image 16"/>
+            <wp:cNvGraphicFramePr>
+              <a:graphicFrameLocks xmlns:a="http://schemas.openxmlformats.org/drawingml/2006/main" noChangeAspect="1"/>
+            </wp:cNvGraphicFramePr>
+            <a:graphic xmlns:a="http://schemas.openxmlformats.org/drawingml/2006/main">
+              <a:graphicData uri="http://schemas.openxmlformats.org/drawingml/2006/picture">
+                <pic:pic xmlns:pic="http://schemas.openxmlformats.org/drawingml/2006/picture">
+                  <pic:nvPicPr>
+                    <pic:cNvPr id="3" name="Image 3"/>
+                    <pic:cNvPicPr/>
+                  </pic:nvPicPr>
+                  <pic:blipFill>
+                    <a:blip r:embed="rId36">
+                      <a:extLst>
+                        <a:ext uri="{28A0092B-C50C-407E-A947-70E740481C1C}">
+                          <a14:useLocalDpi xmlns:a14="http://schemas.microsoft.com/office/drawing/2010/main" val="0"/>
+                        </a:ext>
+                      </a:extLst>
+                    </a:blip>
+                    <a:stretch>
+                      <a:fillRect/>
+                    </a:stretch>
+                  </pic:blipFill>
+                  <pic:spPr>
+                    <a:xfrm>
+                      <a:off x="0" y="0"/>
                       <a:ext cx="4670302" cy="1401936"/>
                     </a:xfrm>
                     <a:prstGeom prst="rect">
@@ -5278,7 +5458,7 @@
                     <pic:cNvPicPr/>
                   </pic:nvPicPr>
                   <pic:blipFill>
-                    <a:blip r:embed="rId36">
+                    <a:blip r:embed="rId37">
                       <a:extLst>
                         <a:ext uri="{28A0092B-C50C-407E-A947-70E740481C1C}">
                           <a14:useLocalDpi xmlns:a14="http://schemas.microsoft.com/office/drawing/2010/main" val="0"/>
@@ -5317,8 +5497,8 @@
     </w:p>
     <w:p/>
     <w:sectPr>
-      <w:footerReference w:type="default" r:id="rId37"/>
-      <w:footerReference w:type="first" r:id="rId38"/>
+      <w:footerReference w:type="default" r:id="rId38"/>
+      <w:footerReference w:type="first" r:id="rId39"/>
       <w:pgSz w:w="11906" w:h="16838" w:code="9"/>
       <w:pgMar w:top="851" w:right="924" w:bottom="1616" w:left="1134" w:header="709" w:footer="607" w:gutter="0"/>
       <w:cols w:space="708"/>
@@ -5552,7 +5732,7 @@
             <w:tag w:val="_DCDateCreated"/>
             <w:id w:val="317545533"/>
             <w:dataBinding w:prefixMappings="xmlns:ns0='http://schemas.microsoft.com/office/2006/metadata/properties' xmlns:ns1='http://www.w3.org/2001/XMLSchema-instance' xmlns:ns2='http://schemas.microsoft.com/office/infopath/2007/PartnerControls' xmlns:ns3='a1322699-2fbb-4cce-8aba-176c4fa97253' xmlns:ns4='http://schemas.microsoft.com/sharepoint/v3' xmlns:ns5='http://schemas.microsoft.com/sharepoint/v3/fields' xmlns:ns6='f0ff482e-aa3b-417e-9d65-5f4cb2656651' " w:xpath="/ns0:properties[1]/documentManagement[1]/ns5:_DCDateCreated[1]" w:storeItemID="{1159403A-C237-488E-8C5E-DABF9FCE7043}"/>
-            <w:date w:fullDate="2025-07-25T00:00:00Z">
+            <w:date w:fullDate="2026-01-07T00:00:00Z">
               <w:dateFormat w:val="dd/MM/yyyy"/>
               <w:lid w:val="fr-FR"/>
               <w:storeMappedDataAs w:val="dateTime"/>
@@ -5586,57 +5766,7 @@
                   <w:sz w:val="16"/>
                   <w:szCs w:val="16"/>
                 </w:rPr>
-                <w:t>2</w:t>
-              </w:r>
-              <w:r>
-                <w:rPr>
-                  <w:rFonts w:eastAsia="Calibri"/>
-                  <w:noProof/>
-                  <w:color w:val="002060"/>
-                  <w:sz w:val="16"/>
-                  <w:szCs w:val="16"/>
-                </w:rPr>
-                <w:t>5</w:t>
-              </w:r>
-              <w:r>
-                <w:rPr>
-                  <w:rFonts w:eastAsia="Calibri"/>
-                  <w:noProof/>
-                  <w:color w:val="002060"/>
-                  <w:sz w:val="16"/>
-                  <w:szCs w:val="16"/>
-                </w:rPr>
-                <w:t>/0</w:t>
-              </w:r>
-              <w:r>
-                <w:rPr>
-                  <w:rFonts w:eastAsia="Calibri"/>
-                  <w:noProof/>
-                  <w:color w:val="002060"/>
-                  <w:sz w:val="16"/>
-                  <w:szCs w:val="16"/>
-                </w:rPr>
-                <w:t>7</w:t>
-              </w:r>
-              <w:r>
-                <w:rPr>
-                  <w:rFonts w:eastAsia="Calibri"/>
-                  <w:noProof/>
-                  <w:color w:val="002060"/>
-                  <w:sz w:val="16"/>
-                  <w:szCs w:val="16"/>
-                </w:rPr>
-                <w:t>/202</w:t>
-              </w:r>
-              <w:r>
-                <w:rPr>
-                  <w:rFonts w:eastAsia="Calibri"/>
-                  <w:noProof/>
-                  <w:color w:val="002060"/>
-                  <w:sz w:val="16"/>
-                  <w:szCs w:val="16"/>
-                </w:rPr>
-                <w:t>5</w:t>
+                <w:t>07/01/2026</w:t>
               </w:r>
             </w:p>
           </w:sdtContent>
@@ -8660,6 +8790,35 @@
         </w:p>
       </w:docPartBody>
     </w:docPart>
+    <w:docPart>
+      <w:docPartPr>
+        <w:name w:val="851186605E2C481BA3DFB2F5FC9E595E"/>
+        <w:category>
+          <w:name w:val="Général"/>
+          <w:gallery w:val="placeholder"/>
+        </w:category>
+        <w:types>
+          <w:type w:val="bbPlcHdr"/>
+        </w:types>
+        <w:behaviors>
+          <w:behavior w:val="content"/>
+        </w:behaviors>
+        <w:guid w:val="{9D3D023F-B46E-43AE-8439-2331A83CB051}"/>
+      </w:docPartPr>
+      <w:docPartBody>
+        <w:p>
+          <w:pPr>
+            <w:pStyle w:val="851186605E2C481BA3DFB2F5FC9E595E"/>
+          </w:pPr>
+          <w:r>
+            <w:rPr>
+              <w:rStyle w:val="Textedelespacerserv"/>
+            </w:rPr>
+            <w:t>[Date de création]</w:t>
+          </w:r>
+        </w:p>
+      </w:docPartBody>
+    </w:docPart>
   </w:docParts>
 </w:glossaryDocument>
 </file>
@@ -8678,7 +8837,7 @@
     <w:charset w:val="00"/>
     <w:family w:val="swiss"/>
     <w:pitch w:val="variable"/>
-    <w:sig w:usb0="E4002EFF" w:usb1="C000247B" w:usb2="00000009" w:usb3="00000000" w:csb0="000001FF" w:csb1="00000000"/>
+    <w:sig w:usb0="E4002EFF" w:usb1="C200247B" w:usb2="00000009" w:usb3="00000000" w:csb0="000001FF" w:csb1="00000000"/>
   </w:font>
   <w:font w:name="Courier New">
     <w:panose1 w:val="02070309020205020404"/>
@@ -8734,7 +8893,7 @@
     <w:charset w:val="00"/>
     <w:family w:val="swiss"/>
     <w:pitch w:val="variable"/>
-    <w:sig w:usb0="E4002EFF" w:usb1="C000247B" w:usb2="00000009" w:usb3="00000000" w:csb0="000001FF" w:csb1="00000000"/>
+    <w:sig w:usb0="E4002EFF" w:usb1="C200247B" w:usb2="00000009" w:usb3="00000000" w:csb0="000001FF" w:csb1="00000000"/>
   </w:font>
 </w:fonts>
 </file>
@@ -8761,6 +8920,7 @@
     <w:rsid w:val="00126B47"/>
     <w:rsid w:val="00162DC9"/>
     <w:rsid w:val="00227E5E"/>
+    <w:rsid w:val="00303223"/>
     <w:rsid w:val="003259A4"/>
     <w:rsid w:val="003E4E0E"/>
     <w:rsid w:val="0046728F"/>
@@ -8784,6 +8944,7 @@
     <w:rsid w:val="00C13EA8"/>
     <w:rsid w:val="00C2639B"/>
     <w:rsid w:val="00CA38A7"/>
+    <w:rsid w:val="00CB5FE9"/>
     <w:rsid w:val="00CE6C6B"/>
     <w:rsid w:val="00D7017E"/>
     <w:rsid w:val="00DB2D73"/>
@@ -9247,7 +9408,7 @@
     <w:basedOn w:val="Policepardfaut"/>
     <w:uiPriority w:val="99"/>
     <w:semiHidden/>
-    <w:rsid w:val="00F04089"/>
+    <w:rsid w:val="00303223"/>
     <w:rPr>
       <w:color w:val="808080"/>
     </w:rPr>
@@ -9263,6 +9424,20 @@
   <w:style w:type="paragraph" w:customStyle="1" w:styleId="040C324AC53043D19398B4EE6A36694E">
     <w:name w:val="040C324AC53043D19398B4EE6A36694E"/>
     <w:rsid w:val="00CA38A7"/>
+  </w:style>
+  <w:style w:type="paragraph" w:customStyle="1" w:styleId="7B41E071CD1D46DE9C0E42260A82FE7C">
+    <w:name w:val="7B41E071CD1D46DE9C0E42260A82FE7C"/>
+    <w:rsid w:val="00303223"/>
+    <w:pPr>
+      <w:spacing w:after="160" w:line="259" w:lineRule="auto"/>
+    </w:pPr>
+  </w:style>
+  <w:style w:type="paragraph" w:customStyle="1" w:styleId="851186605E2C481BA3DFB2F5FC9E595E">
+    <w:name w:val="851186605E2C481BA3DFB2F5FC9E595E"/>
+    <w:rsid w:val="00303223"/>
+    <w:pPr>
+      <w:spacing w:after="160" w:line="259" w:lineRule="auto"/>
+    </w:pPr>
   </w:style>
 </w:styles>
 </file>
@@ -9560,6 +9735,10 @@
 </file>
 
 <file path=customXml/item1.xml><?xml version="1.0" encoding="utf-8"?>
+<b:Sources xmlns:b="http://schemas.openxmlformats.org/officeDocument/2006/bibliography" xmlns="http://schemas.openxmlformats.org/officeDocument/2006/bibliography" SelectedStyle="\APA.XSL" StyleName="APA"/>
+</file>
+
+<file path=customXml/item2.xml><?xml version="1.0" encoding="utf-8"?>
 <p:properties xmlns:p="http://schemas.microsoft.com/office/2006/metadata/properties" xmlns:xsi="http://www.w3.org/2001/XMLSchema-instance" xmlns:pc="http://schemas.microsoft.com/office/infopath/2007/PartnerControls">
   <documentManagement>
     <lcf76f155ced4ddcb4097134ff3c332f xmlns="b295003c-aa87-407e-9024-fdee4e88f6fa">
@@ -9569,11 +9748,16 @@
 </p:properties>
 </file>
 
-<file path=customXml/item2.xml><?xml version="1.0" encoding="utf-8"?>
-<b:Sources xmlns:b="http://schemas.openxmlformats.org/officeDocument/2006/bibliography" xmlns="http://schemas.openxmlformats.org/officeDocument/2006/bibliography" SelectedStyle="\APA.XSL" StyleName="APA"/>
+<file path=customXml/item3.xml><?xml version="1.0" encoding="utf-8"?>
+<?mso-contentType ?>
+<FormTemplates xmlns="http://schemas.microsoft.com/sharepoint/v3/contenttype/forms">
+  <Display>DocumentLibraryForm</Display>
+  <Edit>DocumentLibraryForm</Edit>
+  <New>DocumentLibraryForm</New>
+</FormTemplates>
 </file>
 
-<file path=customXml/item3.xml><?xml version="1.0" encoding="utf-8"?>
+<file path=customXml/item4.xml><?xml version="1.0" encoding="utf-8"?>
 <ct:contentTypeSchema xmlns:ct="http://schemas.microsoft.com/office/2006/metadata/contentType" xmlns:ma="http://schemas.microsoft.com/office/2006/metadata/properties/metaAttributes" ct:_="" ma:_="" ma:contentTypeName="Document" ma:contentTypeID="0x010100A3FA4CB5114F4B43B99F0B6DC8751D90" ma:contentTypeVersion="10" ma:contentTypeDescription="Crée un document." ma:contentTypeScope="" ma:versionID="501205be520febb413c56432ff8e6df1">
   <xsd:schema xmlns:xsd="http://www.w3.org/2001/XMLSchema" xmlns:xs="http://www.w3.org/2001/XMLSchema" xmlns:p="http://schemas.microsoft.com/office/2006/metadata/properties" xmlns:ns2="b295003c-aa87-407e-9024-fdee4e88f6fa" targetNamespace="http://schemas.microsoft.com/office/2006/metadata/properties" ma:root="true" ma:fieldsID="0378f5bf275aa5e8e5bb75b38d3da7db" ns2:_="">
     <xsd:import namespace="b295003c-aa87-407e-9024-fdee4e88f6fa"/>
@@ -9751,16 +9935,15 @@
 </ct:contentTypeSchema>
 </file>
 
-<file path=customXml/item4.xml><?xml version="1.0" encoding="utf-8"?>
-<?mso-contentType ?>
-<FormTemplates xmlns="http://schemas.microsoft.com/sharepoint/v3/contenttype/forms">
-  <Display>DocumentLibraryForm</Display>
-  <Edit>DocumentLibraryForm</Edit>
-  <New>DocumentLibraryForm</New>
-</FormTemplates>
+<file path=customXml/itemProps1.xml><?xml version="1.0" encoding="utf-8"?>
+<ds:datastoreItem xmlns:ds="http://schemas.openxmlformats.org/officeDocument/2006/customXml" ds:itemID="{0FF0F878-5F0F-460C-9013-40E72731A637}">
+  <ds:schemaRefs>
+    <ds:schemaRef ds:uri="http://schemas.openxmlformats.org/officeDocument/2006/bibliography"/>
+  </ds:schemaRefs>
+</ds:datastoreItem>
 </file>
 
-<file path=customXml/itemProps1.xml><?xml version="1.0" encoding="utf-8"?>
+<file path=customXml/itemProps2.xml><?xml version="1.0" encoding="utf-8"?>
 <ds:datastoreItem xmlns:ds="http://schemas.openxmlformats.org/officeDocument/2006/customXml" ds:itemID="{1159403A-C237-488E-8C5E-DABF9FCE7043}">
   <ds:schemaRefs>
     <ds:schemaRef ds:uri="http://schemas.microsoft.com/office/2006/metadata/properties"/>
@@ -9770,15 +9953,15 @@
 </ds:datastoreItem>
 </file>
 
-<file path=customXml/itemProps2.xml><?xml version="1.0" encoding="utf-8"?>
-<ds:datastoreItem xmlns:ds="http://schemas.openxmlformats.org/officeDocument/2006/customXml" ds:itemID="{0FF0F878-5F0F-460C-9013-40E72731A637}">
+<file path=customXml/itemProps3.xml><?xml version="1.0" encoding="utf-8"?>
+<ds:datastoreItem xmlns:ds="http://schemas.openxmlformats.org/officeDocument/2006/customXml" ds:itemID="{EEE2973D-7DD7-4773-855D-5CAD81242BDE}">
   <ds:schemaRefs>
-    <ds:schemaRef ds:uri="http://schemas.openxmlformats.org/officeDocument/2006/bibliography"/>
+    <ds:schemaRef ds:uri="http://schemas.microsoft.com/sharepoint/v3/contenttype/forms"/>
   </ds:schemaRefs>
 </ds:datastoreItem>
 </file>
 
-<file path=customXml/itemProps3.xml><?xml version="1.0" encoding="utf-8"?>
+<file path=customXml/itemProps4.xml><?xml version="1.0" encoding="utf-8"?>
 <ds:datastoreItem xmlns:ds="http://schemas.openxmlformats.org/officeDocument/2006/customXml" ds:itemID="{74BB8944-94E5-4D6E-A806-EDC8D9D698A5}">
   <ds:schemaRefs>
     <ds:schemaRef ds:uri="http://schemas.microsoft.com/office/2006/metadata/contentType"/>
@@ -9794,12 +9977,4 @@
     <ds:schemaRef ds:uri="http://schemas.microsoft.com/internal/obd"/>
   </ds:schemaRefs>
 </ds:datastoreItem>
-</file>
-
-<file path=customXml/itemProps4.xml><?xml version="1.0" encoding="utf-8"?>
-<ds:datastoreItem xmlns:ds="http://schemas.openxmlformats.org/officeDocument/2006/customXml" ds:itemID="{EEE2973D-7DD7-4773-855D-5CAD81242BDE}">
-  <ds:schemaRefs>
-    <ds:schemaRef ds:uri="http://schemas.microsoft.com/sharepoint/v3/contenttype/forms"/>
-  </ds:schemaRefs>
-</ds:datastoreItem>
 </file>
</xml_diff>